<commit_message>
Sequelize y modelo Proyectos
</commit_message>
<xml_diff>
--- a/Z_Notas/UpTask_ApuntesProyecto.docx
+++ b/Z_Notas/UpTask_ApuntesProyecto.docx
@@ -320,10 +320,7 @@
       </w:r>
       <w:proofErr w:type="spellStart"/>
       <w:r>
-        <w:t>save</w:t>
-      </w:r>
-      <w:r>
-        <w:t>-dev</w:t>
+        <w:t>save-dev</w:t>
       </w:r>
       <w:proofErr w:type="spellEnd"/>
       <w:r>
@@ -375,11 +372,7 @@
     <w:p>
       <w:pPr>
         <w:pStyle w:val="Cita"/>
-        <w:numPr>
-          <w:ilvl w:val="0"/>
-          <w:numId w:val="0"/>
-        </w:numPr>
-        <w:ind w:left="1416"/>
+        <w:ind w:left="1416" w:firstLine="0"/>
       </w:pPr>
       <w:proofErr w:type="spellStart"/>
       <w:r>
@@ -429,10 +422,6 @@
     <w:p>
       <w:pPr>
         <w:pStyle w:val="Cita"/>
-        <w:numPr>
-          <w:ilvl w:val="0"/>
-          <w:numId w:val="0"/>
-        </w:numPr>
         <w:ind w:left="720" w:firstLine="696"/>
       </w:pPr>
       <w:proofErr w:type="spellStart"/>
@@ -472,50 +461,63 @@
     <w:p>
       <w:pPr>
         <w:pStyle w:val="Cita"/>
-        <w:numPr>
-          <w:ilvl w:val="0"/>
-          <w:numId w:val="0"/>
-        </w:numPr>
         <w:ind w:left="720" w:firstLine="696"/>
+        <w:rPr>
+          <w:lang w:val="en-US"/>
+        </w:rPr>
       </w:pPr>
       <w:proofErr w:type="spellStart"/>
       <w:proofErr w:type="gramStart"/>
       <w:r>
-        <w:t>app.</w:t>
-      </w:r>
-      <w:r>
-        <w:t>use</w:t>
-      </w:r>
-      <w:proofErr w:type="spellEnd"/>
-      <w:r>
+        <w:rPr>
+          <w:lang w:val="en-US"/>
+        </w:rPr>
+        <w:t>app.use</w:t>
+      </w:r>
+      <w:proofErr w:type="spellEnd"/>
+      <w:r>
+        <w:rPr>
+          <w:lang w:val="en-US"/>
+        </w:rPr>
         <w:t>(</w:t>
       </w:r>
       <w:proofErr w:type="gramEnd"/>
       <w:r>
+        <w:rPr>
+          <w:lang w:val="en-US"/>
+        </w:rPr>
         <w:t>‘/’, (</w:t>
       </w:r>
       <w:proofErr w:type="spellStart"/>
       <w:r>
+        <w:rPr>
+          <w:lang w:val="en-US"/>
+        </w:rPr>
         <w:t>req</w:t>
       </w:r>
       <w:proofErr w:type="spellEnd"/>
       <w:r>
+        <w:rPr>
+          <w:lang w:val="en-US"/>
+        </w:rPr>
         <w:t>, res) =&gt; {</w:t>
       </w:r>
     </w:p>
     <w:p>
       <w:pPr>
         <w:pStyle w:val="Cita"/>
-        <w:numPr>
-          <w:ilvl w:val="0"/>
-          <w:numId w:val="0"/>
-        </w:numPr>
-        <w:ind w:left="720"/>
-      </w:pPr>
-      <w:r>
+        <w:ind w:left="720" w:firstLine="0"/>
+      </w:pPr>
+      <w:r>
+        <w:rPr>
+          <w:lang w:val="en-US"/>
+        </w:rPr>
         <w:tab/>
       </w:r>
       <w:r>
+        <w:rPr>
+          <w:lang w:val="en-US"/>
+        </w:rPr>
         <w:tab/>
       </w:r>
       <w:proofErr w:type="spellStart"/>
@@ -532,17 +534,10 @@
     <w:p>
       <w:pPr>
         <w:pStyle w:val="Cita"/>
-        <w:numPr>
-          <w:ilvl w:val="0"/>
-          <w:numId w:val="0"/>
-        </w:numPr>
         <w:ind w:left="720" w:firstLine="696"/>
       </w:pPr>
       <w:r>
-        <w:t>}</w:t>
-      </w:r>
-      <w:r>
-        <w:t>);</w:t>
+        <w:t>});</w:t>
       </w:r>
     </w:p>
     <w:p>
@@ -560,10 +555,6 @@
     <w:p>
       <w:pPr>
         <w:pStyle w:val="Cita"/>
-        <w:numPr>
-          <w:ilvl w:val="0"/>
-          <w:numId w:val="0"/>
-        </w:numPr>
         <w:ind w:left="720" w:firstLine="696"/>
       </w:pPr>
       <w:proofErr w:type="spellStart"/>
@@ -617,10 +608,6 @@
     <w:p>
       <w:pPr>
         <w:pStyle w:val="Cita"/>
-        <w:numPr>
-          <w:ilvl w:val="0"/>
-          <w:numId w:val="0"/>
-        </w:numPr>
         <w:ind w:left="720" w:firstLine="696"/>
       </w:pPr>
       <w:r>
@@ -701,10 +688,6 @@
     <w:p>
       <w:pPr>
         <w:pStyle w:val="Cita"/>
-        <w:numPr>
-          <w:ilvl w:val="0"/>
-          <w:numId w:val="0"/>
-        </w:numPr>
         <w:ind w:left="720" w:firstLine="696"/>
         <w:rPr>
           <w:lang w:val="en-US"/>
@@ -742,11 +725,10 @@
     <w:p>
       <w:pPr>
         <w:pStyle w:val="Cita"/>
-        <w:numPr>
-          <w:ilvl w:val="0"/>
-          <w:numId w:val="0"/>
-        </w:numPr>
         <w:ind w:left="720" w:firstLine="696"/>
+        <w:rPr>
+          <w:lang w:val="en-US"/>
+        </w:rPr>
       </w:pPr>
       <w:proofErr w:type="spellStart"/>
       <w:proofErr w:type="gramStart"/>
@@ -770,19 +752,11 @@
         </w:rPr>
         <w:t xml:space="preserve">‘/’, </w:t>
       </w:r>
-      <w:proofErr w:type="spellStart"/>
-      <w:r>
-        <w:t>routes</w:t>
-      </w:r>
-      <w:proofErr w:type="spellEnd"/>
-      <w:r>
-        <w:t>()</w:t>
-      </w:r>
-      <w:r>
-        <w:t>);</w:t>
-      </w:r>
-      <w:r>
-        <w:t>;</w:t>
+      <w:r>
+        <w:rPr>
+          <w:lang w:val="en-US"/>
+        </w:rPr>
+        <w:t>routes());;</w:t>
       </w:r>
     </w:p>
     <w:p>
@@ -814,11 +788,7 @@
     <w:p>
       <w:pPr>
         <w:pStyle w:val="Cita"/>
-        <w:numPr>
-          <w:ilvl w:val="0"/>
-          <w:numId w:val="0"/>
-        </w:numPr>
-        <w:ind w:left="714" w:firstLine="702"/>
+        <w:ind w:firstLine="702"/>
         <w:rPr>
           <w:lang w:val="en-US"/>
         </w:rPr>
@@ -841,11 +811,7 @@
     <w:p>
       <w:pPr>
         <w:pStyle w:val="Cita"/>
-        <w:numPr>
-          <w:ilvl w:val="0"/>
-          <w:numId w:val="0"/>
-        </w:numPr>
-        <w:ind w:left="1422"/>
+        <w:ind w:left="1422" w:firstLine="0"/>
         <w:rPr>
           <w:lang w:val="en-US"/>
         </w:rPr>
@@ -902,11 +868,7 @@
     <w:p>
       <w:pPr>
         <w:pStyle w:val="Cita"/>
-        <w:numPr>
-          <w:ilvl w:val="0"/>
-          <w:numId w:val="0"/>
-        </w:numPr>
-        <w:ind w:left="714" w:firstLine="702"/>
+        <w:ind w:firstLine="702"/>
         <w:rPr>
           <w:lang w:val="en-US"/>
         </w:rPr>
@@ -937,10 +899,6 @@
     <w:p>
       <w:pPr>
         <w:pStyle w:val="Cita"/>
-        <w:numPr>
-          <w:ilvl w:val="0"/>
-          <w:numId w:val="0"/>
-        </w:numPr>
         <w:ind w:left="1422" w:firstLine="702"/>
         <w:rPr>
           <w:lang w:val="en-US"/>
@@ -986,10 +944,6 @@
     <w:p>
       <w:pPr>
         <w:pStyle w:val="Cita"/>
-        <w:numPr>
-          <w:ilvl w:val="0"/>
-          <w:numId w:val="0"/>
-        </w:numPr>
         <w:ind w:left="2130" w:firstLine="702"/>
         <w:rPr>
           <w:lang w:val="en-US"/>
@@ -1015,10 +969,6 @@
     <w:p>
       <w:pPr>
         <w:pStyle w:val="Cita"/>
-        <w:numPr>
-          <w:ilvl w:val="0"/>
-          <w:numId w:val="0"/>
-        </w:numPr>
         <w:ind w:left="1422" w:firstLine="702"/>
         <w:rPr>
           <w:lang w:val="en-US"/>
@@ -1034,10 +984,6 @@
     <w:p>
       <w:pPr>
         <w:pStyle w:val="Cita"/>
-        <w:numPr>
-          <w:ilvl w:val="0"/>
-          <w:numId w:val="0"/>
-        </w:numPr>
         <w:ind w:left="1422" w:firstLine="702"/>
         <w:rPr>
           <w:lang w:val="en-US"/>
@@ -1053,19 +999,9 @@
     <w:p>
       <w:pPr>
         <w:pStyle w:val="Cita"/>
-        <w:numPr>
-          <w:ilvl w:val="0"/>
-          <w:numId w:val="0"/>
-        </w:numPr>
         <w:ind w:left="720" w:firstLine="702"/>
-        <w:rPr>
-          <w:lang w:val="en-US"/>
-        </w:rPr>
-      </w:pPr>
-      <w:r>
-        <w:rPr>
-          <w:lang w:val="en-US"/>
-        </w:rPr>
+      </w:pPr>
+      <w:r>
         <w:t>}</w:t>
       </w:r>
     </w:p>
@@ -1295,13 +1231,7 @@
         <w:t>endpoints</w:t>
       </w:r>
       <w:r>
-        <w:t xml:space="preserve"> que gestiona la aplicación</w:t>
-      </w:r>
-      <w:r>
-        <w:t>.</w:t>
-      </w:r>
-      <w:r>
-        <w:t xml:space="preserve"> Si el usuario accede a “</w:t>
+        <w:t xml:space="preserve"> que gestiona la aplicación. Si el usuario accede a “</w:t>
       </w:r>
       <w:r>
         <w:rPr>
@@ -1406,38 +1336,615 @@
     <w:p>
       <w:pPr>
         <w:pStyle w:val="Cita"/>
-      </w:pPr>
-      <w:proofErr w:type="spellStart"/>
-      <w:r>
+        <w:rPr>
+          <w:lang w:val="en-US"/>
+        </w:rPr>
+      </w:pPr>
+      <w:proofErr w:type="spellStart"/>
+      <w:r>
+        <w:rPr>
+          <w:lang w:val="en-US"/>
+        </w:rPr>
         <w:t>npm</w:t>
       </w:r>
       <w:proofErr w:type="spellEnd"/>
       <w:r>
-        <w:t xml:space="preserve"> </w:t>
-      </w:r>
-      <w:proofErr w:type="spellStart"/>
-      <w:r>
-        <w:t>install</w:t>
-      </w:r>
-      <w:proofErr w:type="spellEnd"/>
-      <w:r>
-        <w:t xml:space="preserve"> --</w:t>
-      </w:r>
-      <w:proofErr w:type="spellStart"/>
-      <w:r>
-        <w:t>save</w:t>
-      </w:r>
-      <w:proofErr w:type="spellEnd"/>
-      <w:r>
-        <w:t xml:space="preserve"> </w:t>
-      </w:r>
-      <w:proofErr w:type="spellStart"/>
-      <w:r>
-        <w:t>pug</w:t>
-      </w:r>
-      <w:proofErr w:type="spellEnd"/>
-    </w:p>
-    <w:p>
+        <w:rPr>
+          <w:lang w:val="en-US"/>
+        </w:rPr>
+        <w:t xml:space="preserve"> install --save pug</w:t>
+      </w:r>
+    </w:p>
+    <w:p>
+      <w:pPr>
+        <w:rPr>
+          <w:lang w:val="en-US"/>
+        </w:rPr>
+      </w:pPr>
+    </w:p>
+    <w:p>
+      <w:pPr>
+        <w:rPr>
+          <w:b/>
+          <w:lang w:val="en-US"/>
+        </w:rPr>
+      </w:pPr>
+      <w:r>
+        <w:rPr>
+          <w:b/>
+          <w:lang w:val="en-US"/>
+        </w:rPr>
+        <w:t>ENLACE GIST TO M</w:t>
+      </w:r>
+      <w:r>
+        <w:rPr>
+          <w:b/>
+          <w:lang w:val="en-US"/>
+        </w:rPr>
+        <w:t>YSQL</w:t>
+      </w:r>
+    </w:p>
+    <w:p>
+      <w:pPr>
+        <w:rPr>
+          <w:lang w:val="en-US"/>
+        </w:rPr>
+      </w:pPr>
+      <w:hyperlink r:id="rId6" w:history="1">
+        <w:r>
+          <w:rPr>
+            <w:rStyle w:val="Hipervnculo"/>
+            <w:lang w:val="en-US"/>
+          </w:rPr>
+          <w:t>https://gist.github.com/juanpablogdl/07bc2be083901a8e0b8c46844762394e</w:t>
+        </w:r>
+      </w:hyperlink>
+    </w:p>
+    <w:p>
+      <w:pPr>
+        <w:rPr>
+          <w:lang w:val="en-US"/>
+        </w:rPr>
+      </w:pPr>
+    </w:p>
+    <w:p>
+      <w:pPr>
+        <w:rPr>
+          <w:lang w:val="en-US"/>
+        </w:rPr>
+      </w:pPr>
+      <w:hyperlink r:id="rId7" w:history="1">
+        <w:r>
+          <w:rPr>
+            <w:rStyle w:val="Hipervnculo"/>
+            <w:lang w:val="en-US"/>
+          </w:rPr>
+          <w:t>https://dev.mysql.com/downloads/file/?id=483310</w:t>
+        </w:r>
+      </w:hyperlink>
+    </w:p>
+    <w:p>
+      <w:pPr>
+        <w:rPr>
+          <w:lang w:val="en-US"/>
+        </w:rPr>
+      </w:pPr>
+    </w:p>
+    <w:p>
+      <w:pPr>
+        <w:rPr>
+          <w:lang w:val="en-US"/>
+        </w:rPr>
+      </w:pPr>
+      <w:r>
+        <w:rPr>
+          <w:i/>
+          <w:lang w:val="en-US"/>
+        </w:rPr>
+        <w:t>Please enter a password for the root user:</w:t>
+      </w:r>
+    </w:p>
+    <w:p>
+      <w:pPr>
+        <w:rPr>
+          <w:u w:val="single"/>
+          <w:lang w:val="en-US"/>
+        </w:rPr>
+      </w:pPr>
+      <w:r>
+        <w:rPr>
+          <w:u w:val="single"/>
+          <w:lang w:val="en-US"/>
+        </w:rPr>
+        <w:t>rootroot</w:t>
+      </w:r>
+    </w:p>
+    <w:p>
+      <w:pPr>
+        <w:rPr>
+          <w:lang w:val="en-US"/>
+        </w:rPr>
+      </w:pPr>
+    </w:p>
+    <w:p>
+      <w:pPr>
+        <w:rPr>
+          <w:b/>
+          <w:lang w:val="en-US"/>
+        </w:rPr>
+      </w:pPr>
+      <w:r>
+        <w:rPr>
+          <w:b/>
+          <w:lang w:val="en-US"/>
+        </w:rPr>
+        <w:t xml:space="preserve">ENLACE </w:t>
+      </w:r>
+      <w:r>
+        <w:rPr>
+          <w:b/>
+          <w:lang w:val="en-US"/>
+        </w:rPr>
+        <w:t>TABLEPLUS</w:t>
+      </w:r>
+    </w:p>
+    <w:p>
+      <w:pPr>
+        <w:rPr>
+          <w:lang w:val="en-US"/>
+        </w:rPr>
+      </w:pPr>
+      <w:hyperlink r:id="rId8" w:history="1">
+        <w:r>
+          <w:rPr>
+            <w:rStyle w:val="Hipervnculo"/>
+            <w:lang w:val="en-US"/>
+          </w:rPr>
+          <w:t>https://tableplus.io/</w:t>
+        </w:r>
+      </w:hyperlink>
+    </w:p>
+    <w:p>
+      <w:pPr>
+        <w:rPr>
+          <w:lang w:val="en-US"/>
+        </w:rPr>
+      </w:pPr>
+    </w:p>
+    <w:p>
+      <w:r>
+        <w:t>Una vez instalada la herramienta, configuramos una nueva conexi</w:t>
+      </w:r>
+      <w:r>
+        <w:t xml:space="preserve">ón de tipo </w:t>
+      </w:r>
+      <w:proofErr w:type="spellStart"/>
+      <w:r>
+        <w:rPr>
+          <w:i/>
+        </w:rPr>
+        <w:t>MyS</w:t>
+      </w:r>
+      <w:r>
+        <w:rPr>
+          <w:i/>
+        </w:rPr>
+        <w:t>QL</w:t>
+      </w:r>
+      <w:proofErr w:type="spellEnd"/>
+      <w:r>
+        <w:t>.</w:t>
+      </w:r>
+    </w:p>
+    <w:p/>
+    <w:p>
+      <w:pPr>
+        <w:rPr>
+          <w:b/>
+        </w:rPr>
+      </w:pPr>
+    </w:p>
+    <w:p>
+      <w:pPr>
+        <w:rPr>
+          <w:b/>
+        </w:rPr>
+      </w:pPr>
+      <w:r>
+        <w:rPr>
+          <w:b/>
+        </w:rPr>
+        <w:lastRenderedPageBreak/>
+        <w:t>QUÉ ES UN ORM</w:t>
+      </w:r>
+    </w:p>
+    <w:p>
+      <w:pPr>
+        <w:rPr>
+          <w:b/>
+          <w:lang w:val="en-US"/>
+        </w:rPr>
+      </w:pPr>
+      <w:r>
+        <w:rPr>
+          <w:b/>
+          <w:lang w:val="en-US"/>
+        </w:rPr>
+        <w:t>Object Relational Mapping</w:t>
+      </w:r>
+    </w:p>
+    <w:p>
+      <w:pPr>
+        <w:jc w:val="both"/>
+      </w:pPr>
+      <w:r>
+        <w:t xml:space="preserve">Permite almacenar/leer </w:t>
+      </w:r>
+      <w:r>
+        <w:t>objetos</w:t>
+      </w:r>
+      <w:r>
+        <w:t xml:space="preserve"> de una base de da</w:t>
+      </w:r>
+      <w:r>
+        <w:t>tos.</w:t>
+      </w:r>
+    </w:p>
+    <w:p>
+      <w:pPr>
+        <w:pStyle w:val="Prrafodelista"/>
+        <w:numPr>
+          <w:ilvl w:val="0"/>
+          <w:numId w:val="4"/>
+        </w:numPr>
+        <w:jc w:val="both"/>
+      </w:pPr>
+      <w:proofErr w:type="spellStart"/>
+      <w:r>
+        <w:t>Object</w:t>
+      </w:r>
+      <w:proofErr w:type="spellEnd"/>
+      <w:r>
+        <w:t xml:space="preserve">: </w:t>
+      </w:r>
+    </w:p>
+    <w:p>
+      <w:pPr>
+        <w:pStyle w:val="Prrafodelista"/>
+        <w:jc w:val="both"/>
+      </w:pPr>
+      <w:r>
+        <w:t xml:space="preserve">Se definen con un lenguaje de programación (en este caso con </w:t>
+      </w:r>
+      <w:proofErr w:type="spellStart"/>
+      <w:r>
+        <w:rPr>
+          <w:i/>
+        </w:rPr>
+        <w:t>javascript</w:t>
+      </w:r>
+      <w:proofErr w:type="spellEnd"/>
+      <w:r>
+        <w:t xml:space="preserve">). El archivo </w:t>
+      </w:r>
+      <w:proofErr w:type="spellStart"/>
+      <w:r>
+        <w:t>Model</w:t>
+      </w:r>
+      <w:proofErr w:type="spellEnd"/>
+      <w:r>
+        <w:t>.</w:t>
+      </w:r>
+    </w:p>
+    <w:p>
+      <w:pPr>
+        <w:pStyle w:val="Prrafodelista"/>
+        <w:numPr>
+          <w:ilvl w:val="0"/>
+          <w:numId w:val="4"/>
+        </w:numPr>
+        <w:jc w:val="both"/>
+      </w:pPr>
+      <w:proofErr w:type="spellStart"/>
+      <w:r>
+        <w:t>Relational</w:t>
+      </w:r>
+      <w:proofErr w:type="spellEnd"/>
+      <w:r>
+        <w:t xml:space="preserve">: </w:t>
+      </w:r>
+    </w:p>
+    <w:p>
+      <w:pPr>
+        <w:pStyle w:val="Prrafodelista"/>
+        <w:jc w:val="both"/>
+      </w:pPr>
+      <w:r>
+        <w:t>E</w:t>
+      </w:r>
+      <w:r>
+        <w:t>n definit</w:t>
+      </w:r>
+      <w:r>
+        <w:t>i</w:t>
+      </w:r>
+      <w:r>
+        <w:t>va, es lo que viene siendo la Base de Datos.</w:t>
+      </w:r>
+    </w:p>
+    <w:p>
+      <w:pPr>
+        <w:pStyle w:val="Prrafodelista"/>
+        <w:numPr>
+          <w:ilvl w:val="0"/>
+          <w:numId w:val="4"/>
+        </w:numPr>
+        <w:jc w:val="both"/>
+      </w:pPr>
+      <w:proofErr w:type="spellStart"/>
+      <w:r>
+        <w:t>Mapping</w:t>
+      </w:r>
+      <w:proofErr w:type="spellEnd"/>
+      <w:r>
+        <w:t xml:space="preserve">: </w:t>
+      </w:r>
+    </w:p>
+    <w:p>
+      <w:pPr>
+        <w:pStyle w:val="Prrafodelista"/>
+        <w:jc w:val="both"/>
+      </w:pPr>
+      <w:r>
+        <w:t>La unión de los dos anteriores en la aplicación web.</w:t>
+      </w:r>
+    </w:p>
+    <w:p>
+      <w:pPr>
+        <w:jc w:val="both"/>
+      </w:pPr>
+      <w:r>
+        <w:t>Evita la repetición de código, ya que el modelo sólo se define en un único lugar y solo con importar el modelo al controlador se puede acceder a todos los métodos del ORM.</w:t>
+      </w:r>
+    </w:p>
+    <w:p>
+      <w:pPr>
+        <w:jc w:val="both"/>
+      </w:pPr>
+      <w:r>
+        <w:t xml:space="preserve">Evita escribir código </w:t>
+      </w:r>
+      <w:proofErr w:type="spellStart"/>
+      <w:r>
+        <w:t>MySQL</w:t>
+      </w:r>
+      <w:proofErr w:type="spellEnd"/>
+      <w:r>
+        <w:t>.</w:t>
+      </w:r>
+    </w:p>
+    <w:p>
+      <w:pPr>
+        <w:jc w:val="both"/>
+      </w:pPr>
+      <w:r>
+        <w:t>Permiten ser escritos en el mismo lenguaje en el que se está desarrollando la aplicación.</w:t>
+      </w:r>
+    </w:p>
+    <w:p>
+      <w:pPr>
+        <w:jc w:val="both"/>
+        <w:rPr>
+          <w:u w:val="single"/>
+        </w:rPr>
+      </w:pPr>
+    </w:p>
+    <w:p>
+      <w:pPr>
+        <w:jc w:val="both"/>
+      </w:pPr>
+      <w:r>
+        <w:rPr>
+          <w:u w:val="single"/>
+        </w:rPr>
+        <w:t>ORM para NODE</w:t>
+      </w:r>
+    </w:p>
+    <w:p>
+      <w:pPr>
+        <w:pStyle w:val="Prrafodelista"/>
+        <w:numPr>
+          <w:ilvl w:val="0"/>
+          <w:numId w:val="5"/>
+        </w:numPr>
+        <w:jc w:val="both"/>
+      </w:pPr>
+      <w:proofErr w:type="spellStart"/>
+      <w:r>
+        <w:rPr>
+          <w:i/>
+        </w:rPr>
+        <w:t>Sequelize</w:t>
+      </w:r>
+      <w:proofErr w:type="spellEnd"/>
+    </w:p>
+    <w:p>
+      <w:pPr>
+        <w:pStyle w:val="Prrafodelista"/>
+        <w:numPr>
+          <w:ilvl w:val="0"/>
+          <w:numId w:val="5"/>
+        </w:numPr>
+        <w:jc w:val="both"/>
+      </w:pPr>
+      <w:proofErr w:type="spellStart"/>
+      <w:r>
+        <w:rPr>
+          <w:i/>
+        </w:rPr>
+        <w:t>PostgreSQL</w:t>
+      </w:r>
+      <w:proofErr w:type="spellEnd"/>
+    </w:p>
+    <w:p>
+      <w:pPr>
+        <w:pStyle w:val="Prrafodelista"/>
+        <w:numPr>
+          <w:ilvl w:val="0"/>
+          <w:numId w:val="5"/>
+        </w:numPr>
+        <w:jc w:val="both"/>
+        <w:rPr>
+          <w:i/>
+        </w:rPr>
+      </w:pPr>
+      <w:r>
+        <w:rPr>
+          <w:i/>
+        </w:rPr>
+        <w:t>SQL Server</w:t>
+      </w:r>
+    </w:p>
+    <w:p>
+      <w:pPr>
+        <w:pStyle w:val="Prrafodelista"/>
+        <w:numPr>
+          <w:ilvl w:val="0"/>
+          <w:numId w:val="5"/>
+        </w:numPr>
+        <w:jc w:val="both"/>
+        <w:rPr>
+          <w:i/>
+        </w:rPr>
+      </w:pPr>
+      <w:proofErr w:type="spellStart"/>
+      <w:r>
+        <w:rPr>
+          <w:i/>
+        </w:rPr>
+        <w:t>SQLite</w:t>
+      </w:r>
+      <w:proofErr w:type="spellEnd"/>
+    </w:p>
+    <w:p>
+      <w:pPr>
+        <w:ind w:left="360"/>
+        <w:jc w:val="both"/>
+      </w:pPr>
+      <w:proofErr w:type="spellStart"/>
+      <w:r>
+        <w:t>Mongoose</w:t>
+      </w:r>
+      <w:proofErr w:type="spellEnd"/>
+      <w:r>
+        <w:t xml:space="preserve"> es otro ORM que permite conectar MONGODB con las aplicaciones NODE.</w:t>
+      </w:r>
+    </w:p>
+    <w:p>
+      <w:pPr>
+        <w:jc w:val="both"/>
+        <w:rPr>
+          <w:u w:val="single"/>
+        </w:rPr>
+      </w:pPr>
+    </w:p>
+    <w:p>
+      <w:pPr>
+        <w:jc w:val="both"/>
+      </w:pPr>
+      <w:r>
+        <w:rPr>
+          <w:u w:val="single"/>
+        </w:rPr>
+        <w:t>Modelo y ORM</w:t>
+      </w:r>
+    </w:p>
+    <w:p>
+      <w:pPr>
+        <w:jc w:val="both"/>
+      </w:pPr>
+      <w:r>
+        <w:t xml:space="preserve">El </w:t>
+      </w:r>
+      <w:r>
+        <w:rPr>
+          <w:i/>
+        </w:rPr>
+        <w:t>modelo</w:t>
+      </w:r>
+      <w:r>
+        <w:t xml:space="preserve"> es un lugar único donde se describe la forma de los objetos y es más fácil agregar o quitar campos para la base de datos, mientras que el </w:t>
+      </w:r>
+      <w:r>
+        <w:rPr>
+          <w:i/>
+        </w:rPr>
+        <w:t>ORM</w:t>
+      </w:r>
+      <w:r>
+        <w:t xml:space="preserve"> tiene los métodos para la base de datos.</w:t>
+      </w:r>
+    </w:p>
+    <w:p>
+      <w:pPr>
+        <w:jc w:val="both"/>
+      </w:pPr>
+      <w:r>
+        <w:rPr>
+          <w:noProof/>
+        </w:rPr>
+        <w:drawing>
+          <wp:inline distT="0" distB="0" distL="0" distR="0">
+            <wp:extent cx="5396230" cy="2488565"/>
+            <wp:effectExtent l="0" t="0" r="1270" b="635"/>
+            <wp:docPr id="1" name="Imagen 1"/>
+            <wp:cNvGraphicFramePr>
+              <a:graphicFrameLocks xmlns:a="http://schemas.openxmlformats.org/drawingml/2006/main" noChangeAspect="1"/>
+            </wp:cNvGraphicFramePr>
+            <a:graphic xmlns:a="http://schemas.openxmlformats.org/drawingml/2006/main">
+              <a:graphicData uri="http://schemas.openxmlformats.org/drawingml/2006/picture">
+                <pic:pic xmlns:pic="http://schemas.openxmlformats.org/drawingml/2006/picture">
+                  <pic:nvPicPr>
+                    <pic:cNvPr id="1" name="Captura de pantalla 2019-04-17 a las 14.36.56.png"/>
+                    <pic:cNvPicPr/>
+                  </pic:nvPicPr>
+                  <pic:blipFill>
+                    <a:blip r:embed="rId9" cstate="print">
+                      <a:extLst>
+                        <a:ext uri="{28A0092B-C50C-407E-A947-70E740481C1C}">
+                          <a14:useLocalDpi xmlns:a14="http://schemas.microsoft.com/office/drawing/2010/main" val="0"/>
+                        </a:ext>
+                      </a:extLst>
+                    </a:blip>
+                    <a:stretch>
+                      <a:fillRect/>
+                    </a:stretch>
+                  </pic:blipFill>
+                  <pic:spPr>
+                    <a:xfrm>
+                      <a:off x="0" y="0"/>
+                      <a:ext cx="5396230" cy="2488565"/>
+                    </a:xfrm>
+                    <a:prstGeom prst="rect">
+                      <a:avLst/>
+                    </a:prstGeom>
+                  </pic:spPr>
+                </pic:pic>
+              </a:graphicData>
+            </a:graphic>
+          </wp:inline>
+        </w:drawing>
+      </w:r>
+    </w:p>
+    <w:p>
+      <w:pPr>
+        <w:jc w:val="both"/>
+      </w:pPr>
+    </w:p>
+    <w:p>
+      <w:pPr>
+        <w:jc w:val="both"/>
+      </w:pPr>
       <w:bookmarkStart w:id="0" w:name="_GoBack"/>
       <w:bookmarkEnd w:id="0"/>
     </w:p>
@@ -1540,6 +2047,208 @@
     </w:lvl>
   </w:abstractNum>
   <w:abstractNum w:abstractNumId="1" w15:restartNumberingAfterBreak="0">
+    <w:nsid w:val="2E5A6729"/>
+    <w:multiLevelType w:val="hybridMultilevel"/>
+    <w:tmpl w:val="4C90BE3A"/>
+    <w:lvl w:ilvl="0" w:tplc="040A0001">
+      <w:start w:val="1"/>
+      <w:numFmt w:val="bullet"/>
+      <w:lvlText w:val=""/>
+      <w:lvlJc w:val="left"/>
+      <w:pPr>
+        <w:ind w:left="720" w:hanging="360"/>
+      </w:pPr>
+      <w:rPr>
+        <w:rFonts w:ascii="Symbol" w:hAnsi="Symbol" w:hint="default"/>
+      </w:rPr>
+    </w:lvl>
+    <w:lvl w:ilvl="1" w:tplc="040A0003" w:tentative="1">
+      <w:start w:val="1"/>
+      <w:numFmt w:val="bullet"/>
+      <w:lvlText w:val="o"/>
+      <w:lvlJc w:val="left"/>
+      <w:pPr>
+        <w:ind w:left="1440" w:hanging="360"/>
+      </w:pPr>
+      <w:rPr>
+        <w:rFonts w:ascii="Courier New" w:hAnsi="Courier New" w:cs="Courier New" w:hint="default"/>
+      </w:rPr>
+    </w:lvl>
+    <w:lvl w:ilvl="2" w:tplc="040A0005" w:tentative="1">
+      <w:start w:val="1"/>
+      <w:numFmt w:val="bullet"/>
+      <w:lvlText w:val=""/>
+      <w:lvlJc w:val="left"/>
+      <w:pPr>
+        <w:ind w:left="2160" w:hanging="360"/>
+      </w:pPr>
+      <w:rPr>
+        <w:rFonts w:ascii="Wingdings" w:hAnsi="Wingdings" w:hint="default"/>
+      </w:rPr>
+    </w:lvl>
+    <w:lvl w:ilvl="3" w:tplc="040A0001" w:tentative="1">
+      <w:start w:val="1"/>
+      <w:numFmt w:val="bullet"/>
+      <w:lvlText w:val=""/>
+      <w:lvlJc w:val="left"/>
+      <w:pPr>
+        <w:ind w:left="2880" w:hanging="360"/>
+      </w:pPr>
+      <w:rPr>
+        <w:rFonts w:ascii="Symbol" w:hAnsi="Symbol" w:hint="default"/>
+      </w:rPr>
+    </w:lvl>
+    <w:lvl w:ilvl="4" w:tplc="040A0003" w:tentative="1">
+      <w:start w:val="1"/>
+      <w:numFmt w:val="bullet"/>
+      <w:lvlText w:val="o"/>
+      <w:lvlJc w:val="left"/>
+      <w:pPr>
+        <w:ind w:left="3600" w:hanging="360"/>
+      </w:pPr>
+      <w:rPr>
+        <w:rFonts w:ascii="Courier New" w:hAnsi="Courier New" w:cs="Courier New" w:hint="default"/>
+      </w:rPr>
+    </w:lvl>
+    <w:lvl w:ilvl="5" w:tplc="040A0005" w:tentative="1">
+      <w:start w:val="1"/>
+      <w:numFmt w:val="bullet"/>
+      <w:lvlText w:val=""/>
+      <w:lvlJc w:val="left"/>
+      <w:pPr>
+        <w:ind w:left="4320" w:hanging="360"/>
+      </w:pPr>
+      <w:rPr>
+        <w:rFonts w:ascii="Wingdings" w:hAnsi="Wingdings" w:hint="default"/>
+      </w:rPr>
+    </w:lvl>
+    <w:lvl w:ilvl="6" w:tplc="040A0001" w:tentative="1">
+      <w:start w:val="1"/>
+      <w:numFmt w:val="bullet"/>
+      <w:lvlText w:val=""/>
+      <w:lvlJc w:val="left"/>
+      <w:pPr>
+        <w:ind w:left="5040" w:hanging="360"/>
+      </w:pPr>
+      <w:rPr>
+        <w:rFonts w:ascii="Symbol" w:hAnsi="Symbol" w:hint="default"/>
+      </w:rPr>
+    </w:lvl>
+    <w:lvl w:ilvl="7" w:tplc="040A0003" w:tentative="1">
+      <w:start w:val="1"/>
+      <w:numFmt w:val="bullet"/>
+      <w:lvlText w:val="o"/>
+      <w:lvlJc w:val="left"/>
+      <w:pPr>
+        <w:ind w:left="5760" w:hanging="360"/>
+      </w:pPr>
+      <w:rPr>
+        <w:rFonts w:ascii="Courier New" w:hAnsi="Courier New" w:cs="Courier New" w:hint="default"/>
+      </w:rPr>
+    </w:lvl>
+    <w:lvl w:ilvl="8" w:tplc="040A0005" w:tentative="1">
+      <w:start w:val="1"/>
+      <w:numFmt w:val="bullet"/>
+      <w:lvlText w:val=""/>
+      <w:lvlJc w:val="left"/>
+      <w:pPr>
+        <w:ind w:left="6480" w:hanging="360"/>
+      </w:pPr>
+      <w:rPr>
+        <w:rFonts w:ascii="Wingdings" w:hAnsi="Wingdings" w:hint="default"/>
+      </w:rPr>
+    </w:lvl>
+  </w:abstractNum>
+  <w:abstractNum w:abstractNumId="2" w15:restartNumberingAfterBreak="0">
+    <w:nsid w:val="421977B8"/>
+    <w:multiLevelType w:val="hybridMultilevel"/>
+    <w:tmpl w:val="EC1818CE"/>
+    <w:lvl w:ilvl="0" w:tplc="E93EA14C">
+      <w:start w:val="1"/>
+      <w:numFmt w:val="decimal"/>
+      <w:lvlText w:val="%1."/>
+      <w:lvlJc w:val="left"/>
+      <w:pPr>
+        <w:ind w:left="720" w:hanging="360"/>
+      </w:pPr>
+      <w:rPr>
+        <w:i w:val="0"/>
+      </w:rPr>
+    </w:lvl>
+    <w:lvl w:ilvl="1" w:tplc="040A0019" w:tentative="1">
+      <w:start w:val="1"/>
+      <w:numFmt w:val="lowerLetter"/>
+      <w:lvlText w:val="%2."/>
+      <w:lvlJc w:val="left"/>
+      <w:pPr>
+        <w:ind w:left="1440" w:hanging="360"/>
+      </w:pPr>
+    </w:lvl>
+    <w:lvl w:ilvl="2" w:tplc="040A001B" w:tentative="1">
+      <w:start w:val="1"/>
+      <w:numFmt w:val="lowerRoman"/>
+      <w:lvlText w:val="%3."/>
+      <w:lvlJc w:val="right"/>
+      <w:pPr>
+        <w:ind w:left="2160" w:hanging="180"/>
+      </w:pPr>
+    </w:lvl>
+    <w:lvl w:ilvl="3" w:tplc="040A000F" w:tentative="1">
+      <w:start w:val="1"/>
+      <w:numFmt w:val="decimal"/>
+      <w:lvlText w:val="%4."/>
+      <w:lvlJc w:val="left"/>
+      <w:pPr>
+        <w:ind w:left="2880" w:hanging="360"/>
+      </w:pPr>
+    </w:lvl>
+    <w:lvl w:ilvl="4" w:tplc="040A0019" w:tentative="1">
+      <w:start w:val="1"/>
+      <w:numFmt w:val="lowerLetter"/>
+      <w:lvlText w:val="%5."/>
+      <w:lvlJc w:val="left"/>
+      <w:pPr>
+        <w:ind w:left="3600" w:hanging="360"/>
+      </w:pPr>
+    </w:lvl>
+    <w:lvl w:ilvl="5" w:tplc="040A001B" w:tentative="1">
+      <w:start w:val="1"/>
+      <w:numFmt w:val="lowerRoman"/>
+      <w:lvlText w:val="%6."/>
+      <w:lvlJc w:val="right"/>
+      <w:pPr>
+        <w:ind w:left="4320" w:hanging="180"/>
+      </w:pPr>
+    </w:lvl>
+    <w:lvl w:ilvl="6" w:tplc="040A000F" w:tentative="1">
+      <w:start w:val="1"/>
+      <w:numFmt w:val="decimal"/>
+      <w:lvlText w:val="%7."/>
+      <w:lvlJc w:val="left"/>
+      <w:pPr>
+        <w:ind w:left="5040" w:hanging="360"/>
+      </w:pPr>
+    </w:lvl>
+    <w:lvl w:ilvl="7" w:tplc="040A0019" w:tentative="1">
+      <w:start w:val="1"/>
+      <w:numFmt w:val="lowerLetter"/>
+      <w:lvlText w:val="%8."/>
+      <w:lvlJc w:val="left"/>
+      <w:pPr>
+        <w:ind w:left="5760" w:hanging="360"/>
+      </w:pPr>
+    </w:lvl>
+    <w:lvl w:ilvl="8" w:tplc="040A001B" w:tentative="1">
+      <w:start w:val="1"/>
+      <w:numFmt w:val="lowerRoman"/>
+      <w:lvlText w:val="%9."/>
+      <w:lvlJc w:val="right"/>
+      <w:pPr>
+        <w:ind w:left="6480" w:hanging="180"/>
+      </w:pPr>
+    </w:lvl>
+  </w:abstractNum>
+  <w:abstractNum w:abstractNumId="3" w15:restartNumberingAfterBreak="0">
     <w:nsid w:val="4F263ADA"/>
     <w:multiLevelType w:val="hybridMultilevel"/>
     <w:tmpl w:val="D46E00A4"/>
@@ -1625,7 +2334,7 @@
       </w:pPr>
     </w:lvl>
   </w:abstractNum>
-  <w:abstractNum w:abstractNumId="2" w15:restartNumberingAfterBreak="0">
+  <w:abstractNum w:abstractNumId="4" w15:restartNumberingAfterBreak="0">
     <w:nsid w:val="5E2461BA"/>
     <w:multiLevelType w:val="hybridMultilevel"/>
     <w:tmpl w:val="5DD08AAA"/>
@@ -1740,13 +2449,19 @@
     </w:lvl>
   </w:abstractNum>
   <w:num w:numId="1">
-    <w:abstractNumId w:val="2"/>
+    <w:abstractNumId w:val="4"/>
   </w:num>
   <w:num w:numId="2">
     <w:abstractNumId w:val="0"/>
   </w:num>
   <w:num w:numId="3">
+    <w:abstractNumId w:val="3"/>
+  </w:num>
+  <w:num w:numId="4">
     <w:abstractNumId w:val="1"/>
+  </w:num>
+  <w:num w:numId="5">
+    <w:abstractNumId w:val="2"/>
   </w:num>
 </w:numbering>
 </file>
@@ -2244,9 +2959,6 @@
     <w:qFormat/>
     <w:rsid w:val="007E6079"/>
     <w:pPr>
-      <w:numPr>
-        <w:numId w:val="1"/>
-      </w:numPr>
       <w:ind w:left="714" w:hanging="357"/>
     </w:pPr>
     <w:rPr>

</xml_diff>

<commit_message>
BD config phase I
</commit_message>
<xml_diff>
--- a/Z_Notas/UpTask_ApuntesProyecto.docx
+++ b/Z_Notas/UpTask_ApuntesProyecto.docx
@@ -88,20 +88,18 @@
       <w:pPr>
         <w:jc w:val="both"/>
         <w:rPr>
-          <w:rFonts w:ascii="Avenir Next" w:eastAsia="Times New Roman" w:hAnsi="Avenir Next" w:cs="Times New Roman"/>
+          <w:rFonts w:ascii="Avenir Next" w:hAnsi="Avenir Next"/>
           <w:sz w:val="16"/>
           <w:szCs w:val="22"/>
-          <w:lang w:eastAsia="es-ES_tradnl"/>
-        </w:rPr>
-      </w:pPr>
-      <w:hyperlink r:id="rId5" w:history="1">
+        </w:rPr>
+      </w:pPr>
+      <w:hyperlink r:id="rId7" w:history="1">
         <w:r>
           <w:rPr>
             <w:rStyle w:val="Hipervnculo"/>
-            <w:rFonts w:ascii="Avenir Next" w:eastAsia="Times New Roman" w:hAnsi="Avenir Next" w:cs="Times New Roman"/>
+            <w:rFonts w:ascii="Avenir Next" w:hAnsi="Avenir Next"/>
             <w:sz w:val="16"/>
             <w:szCs w:val="22"/>
-            <w:lang w:eastAsia="es-ES_tradnl"/>
           </w:rPr>
           <w:t>https://www.udemy.com/nodejs-bootcamp-desarrollo-web-mvc-y-rest-apis/learn/v4/content</w:t>
         </w:r>
@@ -1390,7 +1388,7 @@
           <w:lang w:val="en-US"/>
         </w:rPr>
       </w:pPr>
-      <w:hyperlink r:id="rId6" w:history="1">
+      <w:hyperlink r:id="rId8" w:history="1">
         <w:r>
           <w:rPr>
             <w:rStyle w:val="Hipervnculo"/>
@@ -1413,7 +1411,7 @@
           <w:lang w:val="en-US"/>
         </w:rPr>
       </w:pPr>
-      <w:hyperlink r:id="rId7" w:history="1">
+      <w:hyperlink r:id="rId9" w:history="1">
         <w:r>
           <w:rPr>
             <w:rStyle w:val="Hipervnculo"/>
@@ -1494,7 +1492,7 @@
           <w:lang w:val="en-US"/>
         </w:rPr>
       </w:pPr>
-      <w:hyperlink r:id="rId8" w:history="1">
+      <w:hyperlink r:id="rId10" w:history="1">
         <w:r>
           <w:rPr>
             <w:rStyle w:val="Hipervnculo"/>
@@ -1554,22 +1552,22 @@
         <w:rPr>
           <w:b/>
         </w:rPr>
+        <w:t>QUÉ ES UN ORM</w:t>
+      </w:r>
+    </w:p>
+    <w:p>
+      <w:pPr>
+        <w:rPr>
+          <w:b/>
+          <w:lang w:val="en-US"/>
+        </w:rPr>
+      </w:pPr>
+      <w:r>
+        <w:rPr>
+          <w:b/>
+          <w:lang w:val="en-US"/>
+        </w:rPr>
         <w:lastRenderedPageBreak/>
-        <w:t>QUÉ ES UN ORM</w:t>
-      </w:r>
-    </w:p>
-    <w:p>
-      <w:pPr>
-        <w:rPr>
-          <w:b/>
-          <w:lang w:val="en-US"/>
-        </w:rPr>
-      </w:pPr>
-      <w:r>
-        <w:rPr>
-          <w:b/>
-          <w:lang w:val="en-US"/>
-        </w:rPr>
         <w:t>Object Relational Mapping</w:t>
       </w:r>
     </w:p>
@@ -1889,15 +1887,20 @@
       <w:pPr>
         <w:jc w:val="both"/>
       </w:pPr>
+    </w:p>
+    <w:p>
+      <w:pPr>
+        <w:jc w:val="both"/>
+      </w:pPr>
       <w:r>
         <w:rPr>
           <w:noProof/>
         </w:rPr>
         <w:drawing>
           <wp:inline distT="0" distB="0" distL="0" distR="0">
-            <wp:extent cx="5396230" cy="2488565"/>
-            <wp:effectExtent l="0" t="0" r="1270" b="635"/>
-            <wp:docPr id="1" name="Imagen 1"/>
+            <wp:extent cx="5396230" cy="2898140"/>
+            <wp:effectExtent l="0" t="0" r="1270" b="0"/>
+            <wp:docPr id="2" name="Imagen 2"/>
             <wp:cNvGraphicFramePr>
               <a:graphicFrameLocks xmlns:a="http://schemas.openxmlformats.org/drawingml/2006/main" noChangeAspect="1"/>
             </wp:cNvGraphicFramePr>
@@ -1905,11 +1908,11 @@
               <a:graphicData uri="http://schemas.openxmlformats.org/drawingml/2006/picture">
                 <pic:pic xmlns:pic="http://schemas.openxmlformats.org/drawingml/2006/picture">
                   <pic:nvPicPr>
-                    <pic:cNvPr id="1" name="Captura de pantalla 2019-04-17 a las 14.36.56.png"/>
+                    <pic:cNvPr id="2" name="Captura de pantalla 2019-04-17 a las 14.37.33.png"/>
                     <pic:cNvPicPr/>
                   </pic:nvPicPr>
                   <pic:blipFill>
-                    <a:blip r:embed="rId9" cstate="print">
+                    <a:blip r:embed="rId11" cstate="print">
                       <a:extLst>
                         <a:ext uri="{28A0092B-C50C-407E-A947-70E740481C1C}">
                           <a14:useLocalDpi xmlns:a14="http://schemas.microsoft.com/office/drawing/2010/main" val="0"/>
@@ -1923,7 +1926,7 @@
                   <pic:spPr>
                     <a:xfrm>
                       <a:off x="0" y="0"/>
-                      <a:ext cx="5396230" cy="2488565"/>
+                      <a:ext cx="5396230" cy="2898140"/>
                     </a:xfrm>
                     <a:prstGeom prst="rect">
                       <a:avLst/>
@@ -1943,12 +1946,216 @@
     </w:p>
     <w:p>
       <w:pPr>
-        <w:jc w:val="both"/>
-      </w:pPr>
+        <w:rPr>
+          <w:b/>
+        </w:rPr>
+      </w:pPr>
+      <w:r>
+        <w:rPr>
+          <w:b/>
+        </w:rPr>
+        <w:t>INSTALAR SEQUELIZE</w:t>
+      </w:r>
+    </w:p>
+    <w:p/>
+    <w:p>
+      <w:pPr>
+        <w:pStyle w:val="Cita"/>
+      </w:pPr>
+      <w:proofErr w:type="spellStart"/>
+      <w:r>
+        <w:t>npm</w:t>
+      </w:r>
+      <w:proofErr w:type="spellEnd"/>
+      <w:r>
+        <w:t xml:space="preserve"> </w:t>
+      </w:r>
+      <w:proofErr w:type="spellStart"/>
+      <w:r>
+        <w:t>install</w:t>
+      </w:r>
+      <w:proofErr w:type="spellEnd"/>
+      <w:r>
+        <w:t xml:space="preserve"> --</w:t>
+      </w:r>
+      <w:proofErr w:type="spellStart"/>
+      <w:r>
+        <w:t>save</w:t>
+      </w:r>
+      <w:proofErr w:type="spellEnd"/>
+      <w:r>
+        <w:t xml:space="preserve"> </w:t>
+      </w:r>
+      <w:r>
+        <w:t xml:space="preserve">mysql2 </w:t>
+      </w:r>
+      <w:proofErr w:type="spellStart"/>
+      <w:r>
+        <w:t>sequelize</w:t>
+      </w:r>
+      <w:proofErr w:type="spellEnd"/>
+    </w:p>
+    <w:p>
+      <w:pPr>
+        <w:rPr>
+          <w:i/>
+        </w:rPr>
+      </w:pPr>
+      <w:r>
+        <w:t xml:space="preserve">Se crea la carpeta y el archivo </w:t>
+      </w:r>
+      <w:proofErr w:type="spellStart"/>
+      <w:r>
+        <w:rPr>
+          <w:i/>
+        </w:rPr>
+        <w:t>Config</w:t>
+      </w:r>
+      <w:proofErr w:type="spellEnd"/>
+      <w:r>
+        <w:rPr>
+          <w:i/>
+        </w:rPr>
+        <w:t>&gt;</w:t>
+      </w:r>
+      <w:r>
+        <w:rPr>
+          <w:i/>
+        </w:rPr>
+        <w:t>db</w:t>
+      </w:r>
+      <w:r>
+        <w:rPr>
+          <w:i/>
+        </w:rPr>
+        <w:t>.js</w:t>
+      </w:r>
+    </w:p>
+    <w:tbl>
+      <w:tblPr>
+        <w:tblW w:w="0" w:type="auto"/>
+        <w:shd w:val="clear" w:color="auto" w:fill="FFFFFF"/>
+        <w:tblCellMar>
+          <w:top w:w="15" w:type="dxa"/>
+          <w:left w:w="15" w:type="dxa"/>
+          <w:bottom w:w="15" w:type="dxa"/>
+          <w:right w:w="15" w:type="dxa"/>
+        </w:tblCellMar>
+        <w:tblLook w:val="04A0" w:firstRow="1" w:lastRow="0" w:firstColumn="1" w:lastColumn="0" w:noHBand="0" w:noVBand="1"/>
+      </w:tblPr>
+      <w:tblGrid>
+        <w:gridCol w:w="2379"/>
+        <w:gridCol w:w="1983"/>
+      </w:tblGrid>
+      <w:tr>
+        <w:trPr>
+          <w:gridAfter w:val="1"/>
+        </w:trPr>
+        <w:tc>
+          <w:tcPr>
+            <w:tcW w:w="0" w:type="auto"/>
+            <w:shd w:val="clear" w:color="auto" w:fill="FFFFFF"/>
+            <w:tcMar>
+              <w:top w:w="0" w:type="dxa"/>
+              <w:left w:w="150" w:type="dxa"/>
+              <w:bottom w:w="0" w:type="dxa"/>
+              <w:right w:w="150" w:type="dxa"/>
+            </w:tcMar>
+            <w:hideMark/>
+          </w:tcPr>
+          <w:p>
+            <w:pPr>
+              <w:spacing w:line="300" w:lineRule="atLeast"/>
+              <w:rPr>
+                <w:rFonts w:ascii="Consolas" w:hAnsi="Consolas" w:cs="Consolas"/>
+                <w:color w:val="24292E"/>
+                <w:sz w:val="18"/>
+                <w:szCs w:val="18"/>
+                <w:lang w:val="en-US"/>
+              </w:rPr>
+            </w:pPr>
+            <w:r>
+              <w:rPr>
+                <w:rFonts w:ascii="Consolas" w:hAnsi="Consolas" w:cs="Consolas"/>
+                <w:color w:val="24292E"/>
+                <w:sz w:val="18"/>
+                <w:szCs w:val="18"/>
+                <w:lang w:val="en-US"/>
+              </w:rPr>
+              <w:lastRenderedPageBreak/>
+              <w:t>ALTER USER 'root'@'localhost' IDENTIFIED WITH mysql_native_password BY 'password';</w:t>
+            </w:r>
+          </w:p>
+        </w:tc>
+      </w:tr>
+      <w:tr>
+        <w:tc>
+          <w:tcPr>
+            <w:tcW w:w="750" w:type="dxa"/>
+            <w:shd w:val="clear" w:color="auto" w:fill="FFFFFF"/>
+            <w:noWrap/>
+            <w:tcMar>
+              <w:top w:w="0" w:type="dxa"/>
+              <w:left w:w="150" w:type="dxa"/>
+              <w:bottom w:w="0" w:type="dxa"/>
+              <w:right w:w="150" w:type="dxa"/>
+            </w:tcMar>
+            <w:hideMark/>
+          </w:tcPr>
+          <w:p>
+            <w:pPr>
+              <w:spacing w:line="300" w:lineRule="atLeast"/>
+              <w:rPr>
+                <w:rFonts w:ascii="Consolas" w:hAnsi="Consolas" w:cs="Consolas"/>
+                <w:color w:val="24292E"/>
+                <w:sz w:val="18"/>
+                <w:szCs w:val="18"/>
+                <w:lang w:val="en-US"/>
+              </w:rPr>
+            </w:pPr>
+          </w:p>
+        </w:tc>
+        <w:tc>
+          <w:tcPr>
+            <w:tcW w:w="0" w:type="auto"/>
+            <w:shd w:val="clear" w:color="auto" w:fill="FFFFFF"/>
+            <w:tcMar>
+              <w:top w:w="0" w:type="dxa"/>
+              <w:left w:w="150" w:type="dxa"/>
+              <w:bottom w:w="0" w:type="dxa"/>
+              <w:right w:w="150" w:type="dxa"/>
+            </w:tcMar>
+            <w:hideMark/>
+          </w:tcPr>
+          <w:p>
+            <w:pPr>
+              <w:spacing w:line="300" w:lineRule="atLeast"/>
+              <w:rPr>
+                <w:rFonts w:ascii="Consolas" w:hAnsi="Consolas" w:cs="Consolas"/>
+                <w:color w:val="24292E"/>
+                <w:sz w:val="18"/>
+                <w:szCs w:val="18"/>
+              </w:rPr>
+            </w:pPr>
+            <w:r>
+              <w:rPr>
+                <w:rFonts w:ascii="Consolas" w:hAnsi="Consolas" w:cs="Consolas"/>
+                <w:color w:val="24292E"/>
+                <w:sz w:val="18"/>
+                <w:szCs w:val="18"/>
+              </w:rPr>
+              <w:t>FLUSH PRIVILEGES;</w:t>
+            </w:r>
+          </w:p>
+        </w:tc>
+      </w:tr>
+    </w:tbl>
+    <w:p>
       <w:bookmarkStart w:id="0" w:name="_GoBack"/>
       <w:bookmarkEnd w:id="0"/>
     </w:p>
     <w:sectPr>
+      <w:footerReference w:type="default" r:id="rId12"/>
       <w:pgSz w:w="11900" w:h="16840"/>
       <w:pgMar w:top="1417" w:right="1701" w:bottom="1417" w:left="1701" w:header="708" w:footer="708" w:gutter="0"/>
       <w:cols w:space="708"/>
@@ -1956,6 +2163,59 @@
     </w:sectPr>
   </w:body>
 </w:document>
+</file>
+
+<file path=word/endnotes.xml><?xml version="1.0" encoding="utf-8"?>
+<w:endnotes xmlns:wpc="http://schemas.microsoft.com/office/word/2010/wordprocessingCanvas" xmlns:cx="http://schemas.microsoft.com/office/drawing/2014/chartex" xmlns:cx1="http://schemas.microsoft.com/office/drawing/2015/9/8/chartex" xmlns:cx2="http://schemas.microsoft.com/office/drawing/2015/10/21/chartex" xmlns:cx3="http://schemas.microsoft.com/office/drawing/2016/5/9/chartex" xmlns:cx4="http://schemas.microsoft.com/office/drawing/2016/5/10/chartex" xmlns:cx5="http://schemas.microsoft.com/office/drawing/2016/5/11/chartex" xmlns:cx6="http://schemas.microsoft.com/office/drawing/2016/5/12/chartex" xmlns:cx7="http://schemas.microsoft.com/office/drawing/2016/5/13/chartex" xmlns:cx8="http://schemas.microsoft.com/office/drawing/2016/5/14/chartex" xmlns:mc="http://schemas.openxmlformats.org/markup-compatibility/2006" xmlns:aink="http://schemas.microsoft.com/office/drawing/2016/ink" xmlns:am3d="http://schemas.microsoft.com/office/drawing/2017/model3d" xmlns:o="urn:schemas-microsoft-com:office:office" xmlns:r="http://schemas.openxmlformats.org/officeDocument/2006/relationships" xmlns:m="http://schemas.openxmlformats.org/officeDocument/2006/math" xmlns:v="urn:schemas-microsoft-com:vml" xmlns:wp14="http://schemas.microsoft.com/office/word/2010/wordprocessingDrawing" xmlns:wp="http://schemas.openxmlformats.org/drawingml/2006/wordprocessingDrawing" xmlns:w10="urn:schemas-microsoft-com:office:word" xmlns:w="http://schemas.openxmlformats.org/wordprocessingml/2006/main" xmlns:w14="http://schemas.microsoft.com/office/word/2010/wordml" xmlns:w15="http://schemas.microsoft.com/office/word/2012/wordml" xmlns:w16cid="http://schemas.microsoft.com/office/word/2016/wordml/cid" xmlns:w16se="http://schemas.microsoft.com/office/word/2015/wordml/symex" xmlns:wpg="http://schemas.microsoft.com/office/word/2010/wordprocessingGroup" xmlns:wpi="http://schemas.microsoft.com/office/word/2010/wordprocessingInk" xmlns:wne="http://schemas.microsoft.com/office/word/2006/wordml" xmlns:wps="http://schemas.microsoft.com/office/word/2010/wordprocessingShape" mc:Ignorable="w14 w15 w16se w16cid wp14">
+  <w:endnote w:type="separator" w:id="-1">
+    <w:p>
+      <w:r>
+        <w:separator/>
+      </w:r>
+    </w:p>
+  </w:endnote>
+  <w:endnote w:type="continuationSeparator" w:id="0">
+    <w:p>
+      <w:r>
+        <w:continuationSeparator/>
+      </w:r>
+    </w:p>
+  </w:endnote>
+</w:endnotes>
+</file>
+
+<file path=word/footer1.xml><?xml version="1.0" encoding="utf-8"?>
+<w:ftr xmlns:wpc="http://schemas.microsoft.com/office/word/2010/wordprocessingCanvas" xmlns:cx="http://schemas.microsoft.com/office/drawing/2014/chartex" xmlns:cx1="http://schemas.microsoft.com/office/drawing/2015/9/8/chartex" xmlns:cx2="http://schemas.microsoft.com/office/drawing/2015/10/21/chartex" xmlns:cx3="http://schemas.microsoft.com/office/drawing/2016/5/9/chartex" xmlns:cx4="http://schemas.microsoft.com/office/drawing/2016/5/10/chartex" xmlns:cx5="http://schemas.microsoft.com/office/drawing/2016/5/11/chartex" xmlns:cx6="http://schemas.microsoft.com/office/drawing/2016/5/12/chartex" xmlns:cx7="http://schemas.microsoft.com/office/drawing/2016/5/13/chartex" xmlns:cx8="http://schemas.microsoft.com/office/drawing/2016/5/14/chartex" xmlns:mc="http://schemas.openxmlformats.org/markup-compatibility/2006" xmlns:aink="http://schemas.microsoft.com/office/drawing/2016/ink" xmlns:am3d="http://schemas.microsoft.com/office/drawing/2017/model3d" xmlns:o="urn:schemas-microsoft-com:office:office" xmlns:r="http://schemas.openxmlformats.org/officeDocument/2006/relationships" xmlns:m="http://schemas.openxmlformats.org/officeDocument/2006/math" xmlns:v="urn:schemas-microsoft-com:vml" xmlns:wp14="http://schemas.microsoft.com/office/word/2010/wordprocessingDrawing" xmlns:wp="http://schemas.openxmlformats.org/drawingml/2006/wordprocessingDrawing" xmlns:w10="urn:schemas-microsoft-com:office:word" xmlns:w="http://schemas.openxmlformats.org/wordprocessingml/2006/main" xmlns:w14="http://schemas.microsoft.com/office/word/2010/wordml" xmlns:w15="http://schemas.microsoft.com/office/word/2012/wordml" xmlns:w16cid="http://schemas.microsoft.com/office/word/2016/wordml/cid" xmlns:w16se="http://schemas.microsoft.com/office/word/2015/wordml/symex" xmlns:wpg="http://schemas.microsoft.com/office/word/2010/wordprocessingGroup" xmlns:wpi="http://schemas.microsoft.com/office/word/2010/wordprocessingInk" xmlns:wne="http://schemas.microsoft.com/office/word/2006/wordml" xmlns:wps="http://schemas.microsoft.com/office/word/2010/wordprocessingShape" mc:Ignorable="w14 w15 w16se w16cid wp14">
+  <w:p>
+    <w:pPr>
+      <w:pStyle w:val="Piedepgina"/>
+    </w:pPr>
+  </w:p>
+  <w:p>
+    <w:pPr>
+      <w:pStyle w:val="Piedepgina"/>
+    </w:pPr>
+  </w:p>
+</w:ftr>
+</file>
+
+<file path=word/footnotes.xml><?xml version="1.0" encoding="utf-8"?>
+<w:footnotes xmlns:wpc="http://schemas.microsoft.com/office/word/2010/wordprocessingCanvas" xmlns:cx="http://schemas.microsoft.com/office/drawing/2014/chartex" xmlns:cx1="http://schemas.microsoft.com/office/drawing/2015/9/8/chartex" xmlns:cx2="http://schemas.microsoft.com/office/drawing/2015/10/21/chartex" xmlns:cx3="http://schemas.microsoft.com/office/drawing/2016/5/9/chartex" xmlns:cx4="http://schemas.microsoft.com/office/drawing/2016/5/10/chartex" xmlns:cx5="http://schemas.microsoft.com/office/drawing/2016/5/11/chartex" xmlns:cx6="http://schemas.microsoft.com/office/drawing/2016/5/12/chartex" xmlns:cx7="http://schemas.microsoft.com/office/drawing/2016/5/13/chartex" xmlns:cx8="http://schemas.microsoft.com/office/drawing/2016/5/14/chartex" xmlns:mc="http://schemas.openxmlformats.org/markup-compatibility/2006" xmlns:aink="http://schemas.microsoft.com/office/drawing/2016/ink" xmlns:am3d="http://schemas.microsoft.com/office/drawing/2017/model3d" xmlns:o="urn:schemas-microsoft-com:office:office" xmlns:r="http://schemas.openxmlformats.org/officeDocument/2006/relationships" xmlns:m="http://schemas.openxmlformats.org/officeDocument/2006/math" xmlns:v="urn:schemas-microsoft-com:vml" xmlns:wp14="http://schemas.microsoft.com/office/word/2010/wordprocessingDrawing" xmlns:wp="http://schemas.openxmlformats.org/drawingml/2006/wordprocessingDrawing" xmlns:w10="urn:schemas-microsoft-com:office:word" xmlns:w="http://schemas.openxmlformats.org/wordprocessingml/2006/main" xmlns:w14="http://schemas.microsoft.com/office/word/2010/wordml" xmlns:w15="http://schemas.microsoft.com/office/word/2012/wordml" xmlns:w16cid="http://schemas.microsoft.com/office/word/2016/wordml/cid" xmlns:w16se="http://schemas.microsoft.com/office/word/2015/wordml/symex" xmlns:wpg="http://schemas.microsoft.com/office/word/2010/wordprocessingGroup" xmlns:wpi="http://schemas.microsoft.com/office/word/2010/wordprocessingInk" xmlns:wne="http://schemas.microsoft.com/office/word/2006/wordml" xmlns:wps="http://schemas.microsoft.com/office/word/2010/wordprocessingShape" mc:Ignorable="w14 w15 w16se w16cid wp14">
+  <w:footnote w:type="separator" w:id="-1">
+    <w:p>
+      <w:r>
+        <w:separator/>
+      </w:r>
+    </w:p>
+  </w:footnote>
+  <w:footnote w:type="continuationSeparator" w:id="0">
+    <w:p>
+      <w:r>
+        <w:continuationSeparator/>
+      </w:r>
+    </w:p>
+  </w:footnote>
+</w:footnotes>
 </file>
 
 <file path=word/numbering.xml><?xml version="1.0" encoding="utf-8"?>
@@ -2859,6 +3119,11 @@
   <w:style w:type="paragraph" w:default="1" w:styleId="Normal">
     <w:name w:val="Normal"/>
     <w:qFormat/>
+    <w:rsid w:val="008A763A"/>
+    <w:rPr>
+      <w:rFonts w:ascii="Times New Roman" w:eastAsia="Times New Roman" w:hAnsi="Times New Roman" w:cs="Times New Roman"/>
+      <w:lang w:eastAsia="es-ES_tradnl"/>
+    </w:rPr>
   </w:style>
   <w:style w:type="paragraph" w:styleId="Ttulo2">
     <w:name w:val="heading 2"/>
@@ -2874,8 +3139,9 @@
       <w:outlineLvl w:val="1"/>
     </w:pPr>
     <w:rPr>
-      <w:rFonts w:ascii="Avenir Next" w:hAnsi="Avenir Next"/>
+      <w:rFonts w:ascii="Avenir Next" w:eastAsiaTheme="minorHAnsi" w:hAnsi="Avenir Next" w:cstheme="minorBidi"/>
       <w:b/>
+      <w:lang w:eastAsia="en-US"/>
     </w:rPr>
   </w:style>
   <w:style w:type="character" w:default="1" w:styleId="Fuentedeprrafopredeter">
@@ -2938,6 +3204,10 @@
       <w:ind w:left="720"/>
       <w:contextualSpacing/>
     </w:pPr>
+    <w:rPr>
+      <w:rFonts w:asciiTheme="minorHAnsi" w:eastAsiaTheme="minorHAnsi" w:hAnsiTheme="minorHAnsi" w:cstheme="minorBidi"/>
+      <w:lang w:eastAsia="en-US"/>
+    </w:rPr>
   </w:style>
   <w:style w:type="character" w:customStyle="1" w:styleId="Ttulo2Car">
     <w:name w:val="Título 2 Car"/>
@@ -3008,6 +3278,10 @@
     <w:pPr>
       <w:spacing w:after="120"/>
     </w:pPr>
+    <w:rPr>
+      <w:rFonts w:asciiTheme="minorHAnsi" w:eastAsiaTheme="minorHAnsi" w:hAnsiTheme="minorHAnsi" w:cstheme="minorBidi"/>
+      <w:lang w:eastAsia="en-US"/>
+    </w:rPr>
   </w:style>
   <w:style w:type="character" w:customStyle="1" w:styleId="TextoindependienteCar">
     <w:name w:val="Texto independiente Car"/>
@@ -3016,6 +3290,56 @@
     <w:uiPriority w:val="99"/>
     <w:semiHidden/>
     <w:rsid w:val="00C45CBD"/>
+  </w:style>
+  <w:style w:type="paragraph" w:styleId="Encabezado">
+    <w:name w:val="header"/>
+    <w:basedOn w:val="Normal"/>
+    <w:link w:val="EncabezadoCar"/>
+    <w:uiPriority w:val="99"/>
+    <w:unhideWhenUsed/>
+    <w:rsid w:val="00F66B1A"/>
+    <w:pPr>
+      <w:tabs>
+        <w:tab w:val="center" w:pos="4419"/>
+        <w:tab w:val="right" w:pos="8838"/>
+      </w:tabs>
+    </w:pPr>
+    <w:rPr>
+      <w:rFonts w:asciiTheme="minorHAnsi" w:eastAsiaTheme="minorHAnsi" w:hAnsiTheme="minorHAnsi" w:cstheme="minorBidi"/>
+      <w:lang w:eastAsia="en-US"/>
+    </w:rPr>
+  </w:style>
+  <w:style w:type="character" w:customStyle="1" w:styleId="EncabezadoCar">
+    <w:name w:val="Encabezado Car"/>
+    <w:basedOn w:val="Fuentedeprrafopredeter"/>
+    <w:link w:val="Encabezado"/>
+    <w:uiPriority w:val="99"/>
+    <w:rsid w:val="00F66B1A"/>
+  </w:style>
+  <w:style w:type="paragraph" w:styleId="Piedepgina">
+    <w:name w:val="footer"/>
+    <w:basedOn w:val="Normal"/>
+    <w:link w:val="PiedepginaCar"/>
+    <w:uiPriority w:val="99"/>
+    <w:unhideWhenUsed/>
+    <w:rsid w:val="00F66B1A"/>
+    <w:pPr>
+      <w:tabs>
+        <w:tab w:val="center" w:pos="4419"/>
+        <w:tab w:val="right" w:pos="8838"/>
+      </w:tabs>
+    </w:pPr>
+    <w:rPr>
+      <w:rFonts w:asciiTheme="minorHAnsi" w:eastAsiaTheme="minorHAnsi" w:hAnsiTheme="minorHAnsi" w:cstheme="minorBidi"/>
+      <w:lang w:eastAsia="en-US"/>
+    </w:rPr>
+  </w:style>
+  <w:style w:type="character" w:customStyle="1" w:styleId="PiedepginaCar">
+    <w:name w:val="Pie de página Car"/>
+    <w:basedOn w:val="Fuentedeprrafopredeter"/>
+    <w:link w:val="Piedepgina"/>
+    <w:uiPriority w:val="99"/>
+    <w:rsid w:val="00F66B1A"/>
   </w:style>
 </w:styles>
 </file>

</xml_diff>

<commit_message>
Slug install and URL's tasks
</commit_message>
<xml_diff>
--- a/Z_Notas/UpTask_ApuntesProyecto.docx
+++ b/Z_Notas/UpTask_ApuntesProyecto.docx
@@ -64,7 +64,6 @@
         </w:rPr>
         <w:t xml:space="preserve"> de </w:t>
       </w:r>
-      <w:proofErr w:type="spellStart"/>
       <w:r>
         <w:rPr>
           <w:rFonts w:ascii="Avenir Next" w:hAnsi="Avenir Next"/>
@@ -74,7 +73,6 @@
         </w:rPr>
         <w:t>Udemy</w:t>
       </w:r>
-      <w:proofErr w:type="spellEnd"/>
       <w:r>
         <w:rPr>
           <w:rFonts w:ascii="Avenir Next" w:hAnsi="Avenir Next"/>
@@ -174,28 +172,12 @@
         </w:rPr>
         <w:t xml:space="preserve">Consola: </w:t>
       </w:r>
-      <w:proofErr w:type="spellStart"/>
       <w:r>
         <w:rPr>
           <w:rStyle w:val="CitaCar"/>
         </w:rPr>
-        <w:t>npm</w:t>
-      </w:r>
-      <w:proofErr w:type="spellEnd"/>
-      <w:r>
-        <w:rPr>
-          <w:rStyle w:val="CitaCar"/>
-        </w:rPr>
-        <w:t xml:space="preserve"> </w:t>
-      </w:r>
-      <w:proofErr w:type="spellStart"/>
-      <w:r>
-        <w:rPr>
-          <w:rStyle w:val="CitaCar"/>
-        </w:rPr>
-        <w:t>init</w:t>
-      </w:r>
-      <w:proofErr w:type="spellEnd"/>
+        <w:t>npm init</w:t>
+      </w:r>
     </w:p>
     <w:p>
       <w:pPr>
@@ -218,7 +200,6 @@
         </w:rPr>
         <w:t xml:space="preserve">Crear el </w:t>
       </w:r>
-      <w:proofErr w:type="spellStart"/>
       <w:proofErr w:type="gramStart"/>
       <w:r>
         <w:rPr>
@@ -229,7 +210,6 @@
         </w:rPr>
         <w:t>package.json</w:t>
       </w:r>
-      <w:proofErr w:type="spellEnd"/>
       <w:proofErr w:type="gramEnd"/>
     </w:p>
     <w:p>
@@ -262,35 +242,9 @@
           <w:numId w:val="1"/>
         </w:numPr>
       </w:pPr>
-      <w:proofErr w:type="spellStart"/>
-      <w:r>
-        <w:t>npm</w:t>
-      </w:r>
-      <w:proofErr w:type="spellEnd"/>
-      <w:r>
-        <w:t xml:space="preserve"> </w:t>
-      </w:r>
-      <w:proofErr w:type="spellStart"/>
-      <w:r>
-        <w:t>install</w:t>
-      </w:r>
-      <w:proofErr w:type="spellEnd"/>
-      <w:r>
-        <w:t xml:space="preserve"> --</w:t>
-      </w:r>
-      <w:proofErr w:type="spellStart"/>
-      <w:r>
-        <w:t>save</w:t>
-      </w:r>
-      <w:proofErr w:type="spellEnd"/>
-      <w:r>
-        <w:t xml:space="preserve"> </w:t>
-      </w:r>
-      <w:proofErr w:type="spellStart"/>
-      <w:r>
-        <w:t>express</w:t>
-      </w:r>
-      <w:proofErr w:type="spellEnd"/>
+      <w:r>
+        <w:t>npm install --save express</w:t>
+      </w:r>
     </w:p>
     <w:p>
       <w:pPr>
@@ -300,35 +254,9 @@
           <w:numId w:val="1"/>
         </w:numPr>
       </w:pPr>
-      <w:proofErr w:type="spellStart"/>
-      <w:r>
-        <w:t>npm</w:t>
-      </w:r>
-      <w:proofErr w:type="spellEnd"/>
-      <w:r>
-        <w:t xml:space="preserve"> </w:t>
-      </w:r>
-      <w:proofErr w:type="spellStart"/>
-      <w:r>
-        <w:t>install</w:t>
-      </w:r>
-      <w:proofErr w:type="spellEnd"/>
-      <w:r>
-        <w:t xml:space="preserve"> --</w:t>
-      </w:r>
-      <w:proofErr w:type="spellStart"/>
-      <w:r>
-        <w:t>save-dev</w:t>
-      </w:r>
-      <w:proofErr w:type="spellEnd"/>
-      <w:r>
-        <w:t xml:space="preserve"> </w:t>
-      </w:r>
-      <w:proofErr w:type="spellStart"/>
-      <w:r>
-        <w:t>nodemon</w:t>
-      </w:r>
-      <w:proofErr w:type="spellEnd"/>
+      <w:r>
+        <w:t>npm install --save-dev nodemon</w:t>
+      </w:r>
     </w:p>
     <w:p>
       <w:pPr>
@@ -355,14 +283,12 @@
       <w:r>
         <w:t xml:space="preserve">Habilitar </w:t>
       </w:r>
-      <w:proofErr w:type="spellStart"/>
       <w:r>
         <w:rPr>
           <w:i/>
         </w:rPr>
         <w:t>express</w:t>
       </w:r>
-      <w:proofErr w:type="spellEnd"/>
       <w:r>
         <w:t>:</w:t>
       </w:r>
@@ -372,37 +298,8 @@
         <w:pStyle w:val="Cita"/>
         <w:ind w:left="1416" w:firstLine="0"/>
       </w:pPr>
-      <w:proofErr w:type="spellStart"/>
-      <w:r>
-        <w:t>const</w:t>
-      </w:r>
-      <w:proofErr w:type="spellEnd"/>
-      <w:r>
-        <w:t xml:space="preserve"> </w:t>
-      </w:r>
-      <w:proofErr w:type="spellStart"/>
-      <w:r>
-        <w:t>express</w:t>
-      </w:r>
-      <w:proofErr w:type="spellEnd"/>
-      <w:r>
-        <w:t xml:space="preserve"> = </w:t>
-      </w:r>
-      <w:proofErr w:type="spellStart"/>
-      <w:r>
-        <w:t>require</w:t>
-      </w:r>
-      <w:proofErr w:type="spellEnd"/>
-      <w:r>
-        <w:t>(‘</w:t>
-      </w:r>
-      <w:proofErr w:type="spellStart"/>
-      <w:r>
-        <w:t>express</w:t>
-      </w:r>
-      <w:proofErr w:type="spellEnd"/>
-      <w:r>
-        <w:t>’);</w:t>
+      <w:r>
+        <w:t>const express = require(‘express’);</w:t>
       </w:r>
     </w:p>
     <w:p>
@@ -422,22 +319,12 @@
         <w:pStyle w:val="Cita"/>
         <w:ind w:left="720" w:firstLine="696"/>
       </w:pPr>
-      <w:proofErr w:type="spellStart"/>
-      <w:r>
-        <w:t>const</w:t>
-      </w:r>
-      <w:proofErr w:type="spellEnd"/>
-      <w:r>
-        <w:t xml:space="preserve"> app = </w:t>
-      </w:r>
-      <w:proofErr w:type="spellStart"/>
+      <w:r>
+        <w:t xml:space="preserve">const app = </w:t>
+      </w:r>
       <w:proofErr w:type="gramStart"/>
       <w:r>
-        <w:t>express</w:t>
-      </w:r>
-      <w:proofErr w:type="spellEnd"/>
-      <w:r>
-        <w:t>(</w:t>
+        <w:t>express(</w:t>
       </w:r>
       <w:proofErr w:type="gramEnd"/>
       <w:r>
@@ -464,41 +351,19 @@
           <w:lang w:val="en-US"/>
         </w:rPr>
       </w:pPr>
-      <w:proofErr w:type="spellStart"/>
       <w:proofErr w:type="gramStart"/>
       <w:r>
         <w:rPr>
           <w:lang w:val="en-US"/>
         </w:rPr>
-        <w:t>app.use</w:t>
-      </w:r>
-      <w:proofErr w:type="spellEnd"/>
-      <w:r>
-        <w:rPr>
-          <w:lang w:val="en-US"/>
-        </w:rPr>
-        <w:t>(</w:t>
+        <w:t>app.use(</w:t>
       </w:r>
       <w:proofErr w:type="gramEnd"/>
       <w:r>
         <w:rPr>
           <w:lang w:val="en-US"/>
         </w:rPr>
-        <w:t>‘/’, (</w:t>
-      </w:r>
-      <w:proofErr w:type="spellStart"/>
-      <w:r>
-        <w:rPr>
-          <w:lang w:val="en-US"/>
-        </w:rPr>
-        <w:t>req</w:t>
-      </w:r>
-      <w:proofErr w:type="spellEnd"/>
-      <w:r>
-        <w:rPr>
-          <w:lang w:val="en-US"/>
-        </w:rPr>
-        <w:t>, res) =&gt; {</w:t>
+        <w:t>‘/’, (req, res) =&gt; {</w:t>
       </w:r>
     </w:p>
     <w:p>
@@ -518,12 +383,10 @@
         </w:rPr>
         <w:tab/>
       </w:r>
-      <w:proofErr w:type="spellStart"/>
       <w:proofErr w:type="gramStart"/>
       <w:r>
         <w:t>res.send</w:t>
       </w:r>
-      <w:proofErr w:type="spellEnd"/>
       <w:proofErr w:type="gramEnd"/>
       <w:r>
         <w:t>(‘Hola’);</w:t>
@@ -555,12 +418,10 @@
         <w:pStyle w:val="Cita"/>
         <w:ind w:left="720" w:firstLine="696"/>
       </w:pPr>
-      <w:proofErr w:type="spellStart"/>
       <w:proofErr w:type="gramStart"/>
       <w:r>
         <w:t>app.listen</w:t>
       </w:r>
-      <w:proofErr w:type="spellEnd"/>
       <w:proofErr w:type="gramEnd"/>
       <w:r>
         <w:t>(3000);</w:t>
@@ -570,14 +431,12 @@
       <w:pPr>
         <w:pStyle w:val="Bullet"/>
       </w:pPr>
-      <w:proofErr w:type="spellStart"/>
       <w:r>
         <w:rPr>
           <w:i/>
         </w:rPr>
         <w:t>Package.json</w:t>
       </w:r>
-      <w:proofErr w:type="spellEnd"/>
       <w:r>
         <w:t>:</w:t>
       </w:r>
@@ -609,23 +468,7 @@
         <w:ind w:left="720" w:firstLine="696"/>
       </w:pPr>
       <w:r>
-        <w:t>“</w:t>
-      </w:r>
-      <w:proofErr w:type="spellStart"/>
-      <w:r>
-        <w:t>start</w:t>
-      </w:r>
-      <w:proofErr w:type="spellEnd"/>
-      <w:r>
-        <w:t>”: “</w:t>
-      </w:r>
-      <w:proofErr w:type="spellStart"/>
-      <w:r>
-        <w:t>nodemon</w:t>
-      </w:r>
-      <w:proofErr w:type="spellEnd"/>
-      <w:r>
-        <w:t xml:space="preserve"> ./index.js”;</w:t>
+        <w:t>“start”: “nodemon ./index.js”;</w:t>
       </w:r>
     </w:p>
     <w:p>
@@ -638,19 +481,11 @@
       <w:r>
         <w:t xml:space="preserve">carpeta + archivo </w:t>
       </w:r>
-      <w:proofErr w:type="spellStart"/>
       <w:r>
         <w:rPr>
           <w:i/>
         </w:rPr>
-        <w:t>routes</w:t>
-      </w:r>
-      <w:proofErr w:type="spellEnd"/>
-      <w:r>
-        <w:rPr>
-          <w:i/>
-        </w:rPr>
-        <w:t>/</w:t>
+        <w:t>routes/</w:t>
       </w:r>
       <w:r>
         <w:rPr>
@@ -691,19 +526,11 @@
           <w:lang w:val="en-US"/>
         </w:rPr>
       </w:pPr>
-      <w:proofErr w:type="spellStart"/>
-      <w:r>
-        <w:rPr>
-          <w:lang w:val="en-US"/>
-        </w:rPr>
-        <w:t>Const</w:t>
-      </w:r>
-      <w:proofErr w:type="spellEnd"/>
-      <w:r>
-        <w:rPr>
-          <w:lang w:val="en-US"/>
-        </w:rPr>
-        <w:t xml:space="preserve"> routes = require(</w:t>
+      <w:r>
+        <w:rPr>
+          <w:lang w:val="en-US"/>
+        </w:rPr>
+        <w:t>Const routes = require(</w:t>
       </w:r>
       <w:proofErr w:type="gramStart"/>
       <w:r>
@@ -728,20 +555,12 @@
           <w:lang w:val="en-US"/>
         </w:rPr>
       </w:pPr>
-      <w:proofErr w:type="spellStart"/>
       <w:proofErr w:type="gramStart"/>
       <w:r>
         <w:rPr>
           <w:lang w:val="en-US"/>
         </w:rPr>
-        <w:t>app.use</w:t>
-      </w:r>
-      <w:proofErr w:type="spellEnd"/>
-      <w:r>
-        <w:rPr>
-          <w:lang w:val="en-US"/>
-        </w:rPr>
-        <w:t>(</w:t>
+        <w:t>app.use(</w:t>
       </w:r>
       <w:proofErr w:type="gramEnd"/>
       <w:r>
@@ -768,19 +587,11 @@
           <w:i/>
         </w:rPr>
       </w:pPr>
-      <w:proofErr w:type="spellStart"/>
       <w:r>
         <w:rPr>
           <w:i/>
         </w:rPr>
-        <w:t>Routes</w:t>
-      </w:r>
-      <w:proofErr w:type="spellEnd"/>
-      <w:r>
-        <w:rPr>
-          <w:i/>
-        </w:rPr>
-        <w:t>/index.js</w:t>
+        <w:t>Routes/index.js</w:t>
       </w:r>
     </w:p>
     <w:p>
@@ -791,19 +602,11 @@
           <w:lang w:val="en-US"/>
         </w:rPr>
       </w:pPr>
-      <w:proofErr w:type="spellStart"/>
-      <w:r>
-        <w:rPr>
-          <w:lang w:val="en-US"/>
-        </w:rPr>
-        <w:t>const</w:t>
-      </w:r>
-      <w:proofErr w:type="spellEnd"/>
-      <w:r>
-        <w:rPr>
-          <w:lang w:val="en-US"/>
-        </w:rPr>
-        <w:t xml:space="preserve"> express = require(‘express’);</w:t>
+      <w:r>
+        <w:rPr>
+          <w:lang w:val="en-US"/>
+        </w:rPr>
+        <w:t>const express = require(‘express’);</w:t>
       </w:r>
     </w:p>
     <w:p>
@@ -814,19 +617,11 @@
           <w:lang w:val="en-US"/>
         </w:rPr>
       </w:pPr>
-      <w:proofErr w:type="spellStart"/>
-      <w:r>
-        <w:rPr>
-          <w:lang w:val="en-US"/>
-        </w:rPr>
-        <w:t>const</w:t>
-      </w:r>
-      <w:proofErr w:type="spellEnd"/>
-      <w:r>
-        <w:rPr>
-          <w:lang w:val="en-US"/>
-        </w:rPr>
-        <w:t xml:space="preserve"> </w:t>
+      <w:r>
+        <w:rPr>
+          <w:lang w:val="en-US"/>
+        </w:rPr>
+        <w:t xml:space="preserve">const </w:t>
       </w:r>
       <w:r>
         <w:rPr>
@@ -840,7 +635,6 @@
         </w:rPr>
         <w:t xml:space="preserve"> = </w:t>
       </w:r>
-      <w:proofErr w:type="spellStart"/>
       <w:proofErr w:type="gramStart"/>
       <w:r>
         <w:rPr>
@@ -848,7 +642,6 @@
         </w:rPr>
         <w:t>express.Router</w:t>
       </w:r>
-      <w:proofErr w:type="spellEnd"/>
       <w:proofErr w:type="gramEnd"/>
       <w:r>
         <w:rPr>
@@ -871,7 +664,6 @@
           <w:lang w:val="en-US"/>
         </w:rPr>
       </w:pPr>
-      <w:proofErr w:type="spellStart"/>
       <w:proofErr w:type="gramStart"/>
       <w:r>
         <w:rPr>
@@ -879,7 +671,6 @@
         </w:rPr>
         <w:t>module.exports</w:t>
       </w:r>
-      <w:proofErr w:type="spellEnd"/>
       <w:proofErr w:type="gramEnd"/>
       <w:r>
         <w:rPr>
@@ -902,41 +693,19 @@
           <w:lang w:val="en-US"/>
         </w:rPr>
       </w:pPr>
-      <w:proofErr w:type="spellStart"/>
       <w:proofErr w:type="gramStart"/>
       <w:r>
         <w:rPr>
           <w:lang w:val="en-US"/>
         </w:rPr>
-        <w:t>router.get</w:t>
-      </w:r>
-      <w:proofErr w:type="spellEnd"/>
-      <w:r>
-        <w:rPr>
-          <w:lang w:val="en-US"/>
-        </w:rPr>
-        <w:t>(</w:t>
+        <w:t>router.get(</w:t>
       </w:r>
       <w:proofErr w:type="gramEnd"/>
       <w:r>
         <w:rPr>
           <w:lang w:val="en-US"/>
         </w:rPr>
-        <w:t>‘/’, (</w:t>
-      </w:r>
-      <w:proofErr w:type="spellStart"/>
-      <w:r>
-        <w:rPr>
-          <w:lang w:val="en-US"/>
-        </w:rPr>
-        <w:t>req</w:t>
-      </w:r>
-      <w:proofErr w:type="spellEnd"/>
-      <w:r>
-        <w:rPr>
-          <w:lang w:val="en-US"/>
-        </w:rPr>
-        <w:t>, res) =&gt; {</w:t>
+        <w:t>‘/’, (req, res) =&gt; {</w:t>
       </w:r>
     </w:p>
     <w:p>
@@ -947,7 +716,6 @@
           <w:lang w:val="en-US"/>
         </w:rPr>
       </w:pPr>
-      <w:proofErr w:type="spellStart"/>
       <w:proofErr w:type="gramStart"/>
       <w:r>
         <w:rPr>
@@ -955,7 +723,6 @@
         </w:rPr>
         <w:t>res.send</w:t>
       </w:r>
-      <w:proofErr w:type="spellEnd"/>
       <w:proofErr w:type="gramEnd"/>
       <w:r>
         <w:rPr>
@@ -1121,15 +888,7 @@
         <w:ind w:left="720"/>
       </w:pPr>
       <w:r>
-        <w:t>Se encarga de lo que se imprime en la pantalla (</w:t>
-      </w:r>
-      <w:proofErr w:type="spellStart"/>
-      <w:r>
-        <w:t>html</w:t>
-      </w:r>
-      <w:proofErr w:type="spellEnd"/>
-      <w:r>
-        <w:t>).</w:t>
+        <w:t>Se encarga de lo que se imprime en la pantalla (html).</w:t>
       </w:r>
     </w:p>
     <w:p>
@@ -1301,15 +1060,7 @@
         <w:jc w:val="both"/>
       </w:pPr>
       <w:r>
-        <w:t>Se encargan de mostrar la parte visual (</w:t>
-      </w:r>
-      <w:proofErr w:type="spellStart"/>
-      <w:r>
-        <w:t>html</w:t>
-      </w:r>
-      <w:proofErr w:type="spellEnd"/>
-      <w:r>
-        <w:t xml:space="preserve">) de en una aplicación Express, debido a que el modelo retorno un </w:t>
+        <w:t xml:space="preserve">Se encargan de mostrar la parte visual (html) de en una aplicación Express, debido a que el modelo retorno un </w:t>
       </w:r>
       <w:r>
         <w:rPr>
@@ -1338,19 +1089,11 @@
           <w:lang w:val="en-US"/>
         </w:rPr>
       </w:pPr>
-      <w:proofErr w:type="spellStart"/>
-      <w:r>
-        <w:rPr>
-          <w:lang w:val="en-US"/>
-        </w:rPr>
-        <w:t>npm</w:t>
-      </w:r>
-      <w:proofErr w:type="spellEnd"/>
-      <w:r>
-        <w:rPr>
-          <w:lang w:val="en-US"/>
-        </w:rPr>
-        <w:t xml:space="preserve"> install --save pug</w:t>
+      <w:r>
+        <w:rPr>
+          <w:lang w:val="en-US"/>
+        </w:rPr>
+        <w:t>npm install --save pug</w:t>
       </w:r>
     </w:p>
     <w:p>
@@ -1516,7 +1259,6 @@
       <w:r>
         <w:t xml:space="preserve">ón de tipo </w:t>
       </w:r>
-      <w:proofErr w:type="spellStart"/>
       <w:r>
         <w:rPr>
           <w:i/>
@@ -1529,7 +1271,6 @@
         </w:rPr>
         <w:t>QL</w:t>
       </w:r>
-      <w:proofErr w:type="spellEnd"/>
       <w:r>
         <w:t>.</w:t>
       </w:r>
@@ -1548,10 +1289,18 @@
           <w:b/>
         </w:rPr>
       </w:pPr>
-      <w:r>
+    </w:p>
+    <w:p>
+      <w:pPr>
         <w:rPr>
           <w:b/>
         </w:rPr>
+      </w:pPr>
+      <w:r>
+        <w:rPr>
+          <w:b/>
+        </w:rPr>
+        <w:lastRenderedPageBreak/>
         <w:t>QUÉ ES UN ORM</w:t>
       </w:r>
     </w:p>
@@ -1559,15 +1308,12 @@
       <w:pPr>
         <w:rPr>
           <w:b/>
-          <w:lang w:val="en-US"/>
         </w:rPr>
       </w:pPr>
       <w:r>
         <w:rPr>
           <w:b/>
-          <w:lang w:val="en-US"/>
-        </w:rPr>
-        <w:lastRenderedPageBreak/>
+        </w:rPr>
         <w:t>Object Relational Mapping</w:t>
       </w:r>
     </w:p>
@@ -1597,13 +1343,8 @@
         </w:numPr>
         <w:jc w:val="both"/>
       </w:pPr>
-      <w:proofErr w:type="spellStart"/>
-      <w:r>
-        <w:t>Object</w:t>
-      </w:r>
-      <w:proofErr w:type="spellEnd"/>
-      <w:r>
-        <w:t xml:space="preserve">: </w:t>
+      <w:r>
+        <w:t xml:space="preserve">Object: </w:t>
       </w:r>
     </w:p>
     <w:p>
@@ -1614,24 +1355,14 @@
       <w:r>
         <w:t xml:space="preserve">Se definen con un lenguaje de programación (en este caso con </w:t>
       </w:r>
-      <w:proofErr w:type="spellStart"/>
       <w:r>
         <w:rPr>
           <w:i/>
         </w:rPr>
         <w:t>javascript</w:t>
       </w:r>
-      <w:proofErr w:type="spellEnd"/>
-      <w:r>
-        <w:t xml:space="preserve">). El archivo </w:t>
-      </w:r>
-      <w:proofErr w:type="spellStart"/>
-      <w:r>
-        <w:t>Model</w:t>
-      </w:r>
-      <w:proofErr w:type="spellEnd"/>
-      <w:r>
-        <w:t>.</w:t>
+      <w:r>
+        <w:t>). El archivo Model.</w:t>
       </w:r>
     </w:p>
     <w:p>
@@ -1643,13 +1374,8 @@
         </w:numPr>
         <w:jc w:val="both"/>
       </w:pPr>
-      <w:proofErr w:type="spellStart"/>
-      <w:r>
-        <w:t>Relational</w:t>
-      </w:r>
-      <w:proofErr w:type="spellEnd"/>
-      <w:r>
-        <w:t xml:space="preserve">: </w:t>
+      <w:r>
+        <w:t xml:space="preserve">Relational: </w:t>
       </w:r>
     </w:p>
     <w:p>
@@ -1679,13 +1405,8 @@
         </w:numPr>
         <w:jc w:val="both"/>
       </w:pPr>
-      <w:proofErr w:type="spellStart"/>
-      <w:r>
-        <w:t>Mapping</w:t>
-      </w:r>
-      <w:proofErr w:type="spellEnd"/>
-      <w:r>
-        <w:t xml:space="preserve">: </w:t>
+      <w:r>
+        <w:t xml:space="preserve">Mapping: </w:t>
       </w:r>
     </w:p>
     <w:p>
@@ -1710,15 +1431,7 @@
         <w:jc w:val="both"/>
       </w:pPr>
       <w:r>
-        <w:t xml:space="preserve">Evita escribir código </w:t>
-      </w:r>
-      <w:proofErr w:type="spellStart"/>
-      <w:r>
-        <w:t>MySQL</w:t>
-      </w:r>
-      <w:proofErr w:type="spellEnd"/>
-      <w:r>
-        <w:t>.</w:t>
+        <w:t>Evita escribir código MySQL.</w:t>
       </w:r>
     </w:p>
     <w:p>
@@ -1757,14 +1470,12 @@
         </w:numPr>
         <w:jc w:val="both"/>
       </w:pPr>
-      <w:proofErr w:type="spellStart"/>
       <w:r>
         <w:rPr>
           <w:i/>
         </w:rPr>
         <w:t>Sequelize</w:t>
       </w:r>
-      <w:proofErr w:type="spellEnd"/>
     </w:p>
     <w:p>
       <w:pPr>
@@ -1775,14 +1486,12 @@
         </w:numPr>
         <w:jc w:val="both"/>
       </w:pPr>
-      <w:proofErr w:type="spellStart"/>
       <w:r>
         <w:rPr>
           <w:i/>
         </w:rPr>
         <w:t>PostgreSQL</w:t>
       </w:r>
-      <w:proofErr w:type="spellEnd"/>
     </w:p>
     <w:p>
       <w:pPr>
@@ -1815,27 +1524,20 @@
           <w:i/>
         </w:rPr>
       </w:pPr>
-      <w:proofErr w:type="spellStart"/>
       <w:r>
         <w:rPr>
           <w:i/>
         </w:rPr>
         <w:t>SQLite</w:t>
       </w:r>
-      <w:proofErr w:type="spellEnd"/>
     </w:p>
     <w:p>
       <w:pPr>
         <w:ind w:left="360"/>
         <w:jc w:val="both"/>
       </w:pPr>
-      <w:proofErr w:type="spellStart"/>
-      <w:r>
-        <w:t>Mongoose</w:t>
-      </w:r>
-      <w:proofErr w:type="spellEnd"/>
-      <w:r>
-        <w:t xml:space="preserve"> es otro ORM que permite conectar MONGODB con las aplicaciones NODE.</w:t>
+      <w:r>
+        <w:t>Mongoose es otro ORM que permite conectar MONGODB con las aplicaciones NODE.</w:t>
       </w:r>
     </w:p>
     <w:p>
@@ -1948,52 +1650,30 @@
       <w:pPr>
         <w:rPr>
           <w:b/>
+          <w:lang w:val="en-US"/>
         </w:rPr>
       </w:pPr>
       <w:r>
         <w:rPr>
           <w:b/>
+          <w:lang w:val="en-US"/>
         </w:rPr>
         <w:t>INSTALAR SEQUELIZE</w:t>
       </w:r>
     </w:p>
-    <w:p/>
     <w:p>
       <w:pPr>
         <w:pStyle w:val="Cita"/>
-      </w:pPr>
-      <w:proofErr w:type="spellStart"/>
-      <w:r>
-        <w:t>npm</w:t>
-      </w:r>
-      <w:proofErr w:type="spellEnd"/>
-      <w:r>
-        <w:t xml:space="preserve"> </w:t>
-      </w:r>
-      <w:proofErr w:type="spellStart"/>
-      <w:r>
-        <w:t>install</w:t>
-      </w:r>
-      <w:proofErr w:type="spellEnd"/>
-      <w:r>
-        <w:t xml:space="preserve"> --</w:t>
-      </w:r>
-      <w:proofErr w:type="spellStart"/>
-      <w:r>
-        <w:t>save</w:t>
-      </w:r>
-      <w:proofErr w:type="spellEnd"/>
-      <w:r>
-        <w:t xml:space="preserve"> </w:t>
-      </w:r>
-      <w:r>
-        <w:t xml:space="preserve">mysql2 </w:t>
-      </w:r>
-      <w:proofErr w:type="spellStart"/>
-      <w:r>
-        <w:t>sequelize</w:t>
-      </w:r>
-      <w:proofErr w:type="spellEnd"/>
+        <w:rPr>
+          <w:lang w:val="en-US"/>
+        </w:rPr>
+      </w:pPr>
+      <w:r>
+        <w:rPr>
+          <w:lang w:val="en-US"/>
+        </w:rPr>
+        <w:t>npm install --save mysql2 sequelize</w:t>
+      </w:r>
     </w:p>
     <w:p>
       <w:pPr>
@@ -2004,19 +1684,11 @@
       <w:r>
         <w:t xml:space="preserve">Se crea la carpeta y el archivo </w:t>
       </w:r>
-      <w:proofErr w:type="spellStart"/>
       <w:r>
         <w:rPr>
           <w:i/>
         </w:rPr>
-        <w:t>Config</w:t>
-      </w:r>
-      <w:proofErr w:type="spellEnd"/>
-      <w:r>
-        <w:rPr>
-          <w:i/>
-        </w:rPr>
-        <w:t>&gt;</w:t>
+        <w:t>Config&gt;</w:t>
       </w:r>
       <w:r>
         <w:rPr>
@@ -2150,7 +1822,93 @@
         </w:tc>
       </w:tr>
     </w:tbl>
-    <w:p>
+    <w:p/>
+    <w:p/>
+    <w:p/>
+    <w:p>
+      <w:pPr>
+        <w:rPr>
+          <w:b/>
+        </w:rPr>
+      </w:pPr>
+      <w:r>
+        <w:rPr>
+          <w:b/>
+        </w:rPr>
+        <w:t>INSTALAR VALIDATOR</w:t>
+      </w:r>
+    </w:p>
+    <w:p/>
+    <w:p>
+      <w:pPr>
+        <w:pStyle w:val="Cita"/>
+      </w:pPr>
+      <w:r>
+        <w:t xml:space="preserve">npm install --save </w:t>
+      </w:r>
+      <w:r>
+        <w:t>validator</w:t>
+      </w:r>
+    </w:p>
+    <w:p>
+      <w:pPr>
+        <w:rPr>
+          <w:lang w:eastAsia="en-US"/>
+        </w:rPr>
+      </w:pPr>
+    </w:p>
+    <w:p>
+      <w:pPr>
+        <w:rPr>
+          <w:b/>
+        </w:rPr>
+      </w:pPr>
+      <w:r>
+        <w:rPr>
+          <w:b/>
+        </w:rPr>
+        <w:t xml:space="preserve">INSTALAR </w:t>
+      </w:r>
+      <w:r>
+        <w:rPr>
+          <w:b/>
+        </w:rPr>
+        <w:t xml:space="preserve">SLUG </w:t>
+      </w:r>
+    </w:p>
+    <w:p>
+      <w:pPr>
+        <w:rPr>
+          <w:rFonts w:ascii="Avenir Next" w:hAnsi="Avenir Next"/>
+          <w:sz w:val="22"/>
+        </w:rPr>
+      </w:pPr>
+      <w:r>
+        <w:rPr>
+          <w:rFonts w:ascii="Avenir Next" w:hAnsi="Avenir Next"/>
+          <w:sz w:val="22"/>
+        </w:rPr>
+        <w:t>Para las urls</w:t>
+      </w:r>
+    </w:p>
+    <w:p/>
+    <w:p>
+      <w:pPr>
+        <w:pStyle w:val="Cita"/>
+      </w:pPr>
+      <w:r>
+        <w:t xml:space="preserve">npm install --save </w:t>
+      </w:r>
+      <w:r>
+        <w:t>slug</w:t>
+      </w:r>
+    </w:p>
+    <w:p>
+      <w:pPr>
+        <w:rPr>
+          <w:lang w:eastAsia="en-US"/>
+        </w:rPr>
+      </w:pPr>
       <w:bookmarkStart w:id="0" w:name="_GoBack"/>
       <w:bookmarkEnd w:id="0"/>
     </w:p>

</xml_diff>